<commit_message>
Fixed Brandon's last name on report, plus minor changes
</commit_message>
<xml_diff>
--- a/lab3/Assignment_Instructions/lab3reportexample.docx
+++ b/lab3/Assignment_Instructions/lab3reportexample.docx
@@ -16,8 +16,10 @@
         <w:t>Lab 3</w:t>
       </w:r>
       <w:r>
-        <w:t xml:space="preserve"> Report Example</w:t>
+        <w:t xml:space="preserve"> Report </w:t>
       </w:r>
+      <w:bookmarkStart w:id="0" w:name="_GoBack"/>
+      <w:bookmarkEnd w:id="0"/>
     </w:p>
     <w:p>
       <w:pPr>
@@ -103,7 +105,15 @@
         <w:sdtEndPr/>
         <w:sdtContent>
           <w:r>
-            <w:t>Abigail Francis, Pierce Simpson, Brandon Lipjanic, Jonathan Hawkins</w:t>
+            <w:t xml:space="preserve">Abigail Francis, Pierce Simpson, Brandon </w:t>
+          </w:r>
+          <w:proofErr w:type="spellStart"/>
+          <w:r>
+            <w:t>Lipjanic</w:t>
+          </w:r>
+          <w:proofErr w:type="spellEnd"/>
+          <w:r>
+            <w:t>, Jonathan Hawkins</w:t>
           </w:r>
         </w:sdtContent>
       </w:sdt>
@@ -177,8 +187,16 @@
         <w:sdtEndPr/>
         <w:sdtContent>
           <w:r>
-            <w:t>Brandon Libjanic</w:t>
+            <w:t xml:space="preserve">Brandon </w:t>
           </w:r>
+          <w:proofErr w:type="spellStart"/>
+          <w:r>
+            <w:t>Lip</w:t>
+          </w:r>
+          <w:r>
+            <w:t>janic</w:t>
+          </w:r>
+          <w:proofErr w:type="spellEnd"/>
         </w:sdtContent>
       </w:sdt>
     </w:p>
@@ -593,8 +611,18 @@
                 <w:color w:val="000000"/>
                 <w:lang w:eastAsia="en-US"/>
               </w:rPr>
-              <w:t>Software req'd</w:t>
-            </w:r>
+              <w:t xml:space="preserve">Software </w:t>
+            </w:r>
+            <w:proofErr w:type="spellStart"/>
+            <w:r>
+              <w:rPr>
+                <w:rFonts w:ascii="Calibri" w:eastAsia="Times New Roman" w:hAnsi="Calibri" w:cs="Times New Roman"/>
+                <w:color w:val="000000"/>
+                <w:lang w:eastAsia="en-US"/>
+              </w:rPr>
+              <w:t>req'd</w:t>
+            </w:r>
+            <w:proofErr w:type="spellEnd"/>
           </w:p>
         </w:tc>
         <w:tc>
@@ -753,8 +781,18 @@
                 <w:color w:val="000000"/>
                 <w:lang w:eastAsia="en-US"/>
               </w:rPr>
-              <w:t>Tools req'd</w:t>
-            </w:r>
+              <w:t xml:space="preserve">Tools </w:t>
+            </w:r>
+            <w:proofErr w:type="spellStart"/>
+            <w:r>
+              <w:rPr>
+                <w:rFonts w:ascii="Calibri" w:eastAsia="Times New Roman" w:hAnsi="Calibri" w:cs="Times New Roman"/>
+                <w:color w:val="000000"/>
+                <w:lang w:eastAsia="en-US"/>
+              </w:rPr>
+              <w:t>req'd</w:t>
+            </w:r>
+            <w:proofErr w:type="spellEnd"/>
           </w:p>
         </w:tc>
       </w:tr>
@@ -2740,17 +2778,7 @@
                 <w:color w:val="000000"/>
                 <w:lang w:eastAsia="en-US"/>
               </w:rPr>
-              <w:t>P1-</w:t>
-            </w:r>
-            <w:bookmarkStart w:id="0" w:name="_GoBack"/>
-            <w:bookmarkEnd w:id="0"/>
-            <w:r>
-              <w:rPr>
-                <w:rFonts w:ascii="Calibri" w:eastAsia="Times New Roman" w:hAnsi="Calibri" w:cs="Times New Roman"/>
-                <w:color w:val="000000"/>
-                <w:lang w:eastAsia="en-US"/>
-              </w:rPr>
-              <w:t>4</w:t>
+              <w:t>P1-4</w:t>
             </w:r>
           </w:p>
         </w:tc>
@@ -2847,7 +2875,25 @@
                 <w:color w:val="000000"/>
                 <w:lang w:eastAsia="en-US"/>
               </w:rPr>
-              <w:t>Check all tristate registers, port registers, and latch registers are assigned and working correctly by writing a testbench in software.</w:t>
+              <w:t xml:space="preserve">Check all tristate registers, port registers, and latch registers are assigned and working correctly by writing a </w:t>
+            </w:r>
+            <w:proofErr w:type="spellStart"/>
+            <w:r>
+              <w:rPr>
+                <w:rFonts w:ascii="Calibri" w:eastAsia="Times New Roman" w:hAnsi="Calibri" w:cs="Times New Roman"/>
+                <w:color w:val="000000"/>
+                <w:lang w:eastAsia="en-US"/>
+              </w:rPr>
+              <w:t>testbench</w:t>
+            </w:r>
+            <w:proofErr w:type="spellEnd"/>
+            <w:r>
+              <w:rPr>
+                <w:rFonts w:ascii="Calibri" w:eastAsia="Times New Roman" w:hAnsi="Calibri" w:cs="Times New Roman"/>
+                <w:color w:val="000000"/>
+                <w:lang w:eastAsia="en-US"/>
+              </w:rPr>
+              <w:t xml:space="preserve"> in software.</w:t>
             </w:r>
           </w:p>
         </w:tc>
@@ -4494,6 +4540,7 @@
   </w:compat>
   <w:rsids>
     <w:rsidRoot w:val="003A6D03"/>
+    <w:rsid w:val="00320A66"/>
     <w:rsid w:val="003A6D03"/>
     <w:rsid w:val="004C0101"/>
     <w:rsid w:val="006A20AB"/>

</xml_diff>

<commit_message>
Fixed left wheel motor speed issue; completed test.c functionality. Report almost finished
</commit_message>
<xml_diff>
--- a/lab3/Assignment_Instructions/lab3reportexample.docx
+++ b/lab3/Assignment_Instructions/lab3reportexample.docx
@@ -18,8 +18,6 @@
       <w:r>
         <w:t xml:space="preserve"> Report </w:t>
       </w:r>
-      <w:bookmarkStart w:id="0" w:name="_GoBack"/>
-      <w:bookmarkEnd w:id="0"/>
     </w:p>
     <w:p>
       <w:pPr>
@@ -335,11 +333,6 @@
       </w:pPr>
       <w:r>
         <w:t>Part 1</w:t>
-      </w:r>
-    </w:p>
-    <w:p>
-      <w:r>
-        <w:t>Draw the schematics or create a table detailing the connections for Part 1 of Lab 3. An example is provided.</w:t>
       </w:r>
     </w:p>
     <w:p>
@@ -468,27 +461,24 @@
     </w:p>
     <w:tbl>
       <w:tblPr>
-        <w:tblW w:w="12820" w:type="dxa"/>
+        <w:tblW w:w="10886" w:type="dxa"/>
         <w:tblLook w:val="04A0" w:firstRow="1" w:lastRow="0" w:firstColumn="1" w:lastColumn="0" w:noHBand="0" w:noVBand="1"/>
       </w:tblPr>
       <w:tblGrid>
-        <w:gridCol w:w="720"/>
-        <w:gridCol w:w="1682"/>
-        <w:gridCol w:w="2060"/>
-        <w:gridCol w:w="1674"/>
-        <w:gridCol w:w="1400"/>
-        <w:gridCol w:w="1180"/>
-        <w:gridCol w:w="831"/>
-        <w:gridCol w:w="1493"/>
-        <w:gridCol w:w="1780"/>
+        <w:gridCol w:w="845"/>
+        <w:gridCol w:w="2181"/>
+        <w:gridCol w:w="2535"/>
+        <w:gridCol w:w="1230"/>
+        <w:gridCol w:w="2129"/>
+        <w:gridCol w:w="1966"/>
       </w:tblGrid>
       <w:tr>
         <w:trPr>
-          <w:trHeight w:val="900"/>
+          <w:trHeight w:val="752"/>
         </w:trPr>
         <w:tc>
           <w:tcPr>
-            <w:tcW w:w="720" w:type="dxa"/>
+            <w:tcW w:w="845" w:type="dxa"/>
             <w:tcBorders>
               <w:top w:val="single" w:sz="4" w:space="0" w:color="auto"/>
               <w:left w:val="single" w:sz="4" w:space="0" w:color="auto"/>
@@ -521,7 +511,7 @@
         </w:tc>
         <w:tc>
           <w:tcPr>
-            <w:tcW w:w="1700" w:type="dxa"/>
+            <w:tcW w:w="2181" w:type="dxa"/>
             <w:tcBorders>
               <w:top w:val="single" w:sz="4" w:space="0" w:color="auto"/>
               <w:left w:val="nil"/>
@@ -553,7 +543,7 @@
         </w:tc>
         <w:tc>
           <w:tcPr>
-            <w:tcW w:w="2060" w:type="dxa"/>
+            <w:tcW w:w="2535" w:type="dxa"/>
             <w:tcBorders>
               <w:top w:val="single" w:sz="4" w:space="0" w:color="auto"/>
               <w:left w:val="nil"/>
@@ -585,7 +575,7 @@
         </w:tc>
         <w:tc>
           <w:tcPr>
-            <w:tcW w:w="1740" w:type="dxa"/>
+            <w:tcW w:w="1230" w:type="dxa"/>
             <w:tcBorders>
               <w:top w:val="single" w:sz="4" w:space="0" w:color="auto"/>
               <w:left w:val="nil"/>
@@ -627,7 +617,7 @@
         </w:tc>
         <w:tc>
           <w:tcPr>
-            <w:tcW w:w="1400" w:type="dxa"/>
+            <w:tcW w:w="2129" w:type="dxa"/>
             <w:tcBorders>
               <w:top w:val="single" w:sz="4" w:space="0" w:color="auto"/>
               <w:left w:val="nil"/>
@@ -653,13 +643,13 @@
                 <w:color w:val="000000"/>
                 <w:lang w:eastAsia="en-US"/>
               </w:rPr>
-              <w:t>Expansion board row pin</w:t>
+              <w:t>Detail</w:t>
             </w:r>
           </w:p>
         </w:tc>
         <w:tc>
           <w:tcPr>
-            <w:tcW w:w="1180" w:type="dxa"/>
+            <w:tcW w:w="1966" w:type="dxa"/>
             <w:tcBorders>
               <w:top w:val="single" w:sz="4" w:space="0" w:color="auto"/>
               <w:left w:val="nil"/>
@@ -685,102 +675,6 @@
                 <w:color w:val="000000"/>
                 <w:lang w:eastAsia="en-US"/>
               </w:rPr>
-              <w:t>Expansion board col pin</w:t>
-            </w:r>
-          </w:p>
-        </w:tc>
-        <w:tc>
-          <w:tcPr>
-            <w:tcW w:w="740" w:type="dxa"/>
-            <w:tcBorders>
-              <w:top w:val="single" w:sz="4" w:space="0" w:color="auto"/>
-              <w:left w:val="nil"/>
-              <w:bottom w:val="single" w:sz="4" w:space="0" w:color="auto"/>
-              <w:right w:val="single" w:sz="4" w:space="0" w:color="auto"/>
-            </w:tcBorders>
-            <w:shd w:val="clear" w:color="auto" w:fill="auto"/>
-            <w:vAlign w:val="bottom"/>
-            <w:hideMark/>
-          </w:tcPr>
-          <w:p>
-            <w:pPr>
-              <w:spacing w:after="0" w:line="240" w:lineRule="auto"/>
-              <w:rPr>
-                <w:rFonts w:ascii="Calibri" w:eastAsia="Times New Roman" w:hAnsi="Calibri" w:cs="Times New Roman"/>
-                <w:color w:val="000000"/>
-                <w:lang w:eastAsia="en-US"/>
-              </w:rPr>
-            </w:pPr>
-            <w:r>
-              <w:rPr>
-                <w:rFonts w:ascii="Calibri" w:eastAsia="Times New Roman" w:hAnsi="Calibri" w:cs="Times New Roman"/>
-                <w:color w:val="000000"/>
-                <w:lang w:eastAsia="en-US"/>
-              </w:rPr>
-              <w:t>Button</w:t>
-            </w:r>
-          </w:p>
-        </w:tc>
-        <w:tc>
-          <w:tcPr>
-            <w:tcW w:w="1420" w:type="dxa"/>
-            <w:tcBorders>
-              <w:top w:val="single" w:sz="4" w:space="0" w:color="auto"/>
-              <w:left w:val="nil"/>
-              <w:bottom w:val="single" w:sz="4" w:space="0" w:color="auto"/>
-              <w:right w:val="single" w:sz="4" w:space="0" w:color="auto"/>
-            </w:tcBorders>
-            <w:shd w:val="clear" w:color="auto" w:fill="auto"/>
-            <w:vAlign w:val="bottom"/>
-            <w:hideMark/>
-          </w:tcPr>
-          <w:p>
-            <w:pPr>
-              <w:spacing w:after="0" w:line="240" w:lineRule="auto"/>
-              <w:rPr>
-                <w:rFonts w:ascii="Calibri" w:eastAsia="Times New Roman" w:hAnsi="Calibri" w:cs="Times New Roman"/>
-                <w:color w:val="000000"/>
-                <w:lang w:eastAsia="en-US"/>
-              </w:rPr>
-            </w:pPr>
-            <w:r>
-              <w:rPr>
-                <w:rFonts w:ascii="Calibri" w:eastAsia="Times New Roman" w:hAnsi="Calibri" w:cs="Times New Roman"/>
-                <w:color w:val="000000"/>
-                <w:lang w:eastAsia="en-US"/>
-              </w:rPr>
-              <w:t>Probe/Keypad pin</w:t>
-            </w:r>
-          </w:p>
-        </w:tc>
-        <w:tc>
-          <w:tcPr>
-            <w:tcW w:w="1860" w:type="dxa"/>
-            <w:tcBorders>
-              <w:top w:val="single" w:sz="4" w:space="0" w:color="auto"/>
-              <w:left w:val="nil"/>
-              <w:bottom w:val="single" w:sz="4" w:space="0" w:color="auto"/>
-              <w:right w:val="single" w:sz="4" w:space="0" w:color="auto"/>
-            </w:tcBorders>
-            <w:shd w:val="clear" w:color="auto" w:fill="auto"/>
-            <w:vAlign w:val="bottom"/>
-            <w:hideMark/>
-          </w:tcPr>
-          <w:p>
-            <w:pPr>
-              <w:spacing w:after="0" w:line="240" w:lineRule="auto"/>
-              <w:rPr>
-                <w:rFonts w:ascii="Calibri" w:eastAsia="Times New Roman" w:hAnsi="Calibri" w:cs="Times New Roman"/>
-                <w:color w:val="000000"/>
-                <w:lang w:eastAsia="en-US"/>
-              </w:rPr>
-            </w:pPr>
-            <w:r>
-              <w:rPr>
-                <w:rFonts w:ascii="Calibri" w:eastAsia="Times New Roman" w:hAnsi="Calibri" w:cs="Times New Roman"/>
-                <w:color w:val="000000"/>
-                <w:lang w:eastAsia="en-US"/>
-              </w:rPr>
               <w:t xml:space="preserve">Tools </w:t>
             </w:r>
             <w:proofErr w:type="spellStart"/>
@@ -798,12 +692,11 @@
       </w:tr>
       <w:tr>
         <w:trPr>
-          <w:trHeight w:val="570"/>
+          <w:trHeight w:val="1039"/>
         </w:trPr>
         <w:tc>
           <w:tcPr>
-            <w:tcW w:w="720" w:type="dxa"/>
-            <w:vMerge w:val="restart"/>
+            <w:tcW w:w="845" w:type="dxa"/>
             <w:tcBorders>
               <w:top w:val="nil"/>
               <w:left w:val="single" w:sz="4" w:space="0" w:color="auto"/>
@@ -837,8 +730,7 @@
         </w:tc>
         <w:tc>
           <w:tcPr>
-            <w:tcW w:w="1700" w:type="dxa"/>
-            <w:vMerge w:val="restart"/>
+            <w:tcW w:w="2181" w:type="dxa"/>
             <w:tcBorders>
               <w:top w:val="nil"/>
               <w:left w:val="single" w:sz="4" w:space="0" w:color="auto"/>
@@ -870,8 +762,7 @@
         </w:tc>
         <w:tc>
           <w:tcPr>
-            <w:tcW w:w="2060" w:type="dxa"/>
-            <w:vMerge w:val="restart"/>
+            <w:tcW w:w="2535" w:type="dxa"/>
             <w:tcBorders>
               <w:top w:val="nil"/>
               <w:left w:val="single" w:sz="4" w:space="0" w:color="auto"/>
@@ -903,11 +794,10 @@
         </w:tc>
         <w:tc>
           <w:tcPr>
-            <w:tcW w:w="1740" w:type="dxa"/>
+            <w:tcW w:w="1230" w:type="dxa"/>
             <w:tcBorders>
               <w:top w:val="nil"/>
               <w:left w:val="nil"/>
-              <w:bottom w:val="single" w:sz="4" w:space="0" w:color="auto"/>
               <w:right w:val="single" w:sz="4" w:space="0" w:color="auto"/>
             </w:tcBorders>
             <w:shd w:val="clear" w:color="auto" w:fill="auto"/>
@@ -932,78 +822,39 @@
               <w:t> </w:t>
             </w:r>
           </w:p>
+          <w:p>
+            <w:pPr>
+              <w:spacing w:after="0" w:line="240" w:lineRule="auto"/>
+              <w:rPr>
+                <w:rFonts w:ascii="Calibri" w:eastAsia="Times New Roman" w:hAnsi="Calibri" w:cs="Times New Roman"/>
+                <w:color w:val="000000"/>
+                <w:lang w:eastAsia="en-US"/>
+              </w:rPr>
+            </w:pPr>
+            <w:r>
+              <w:rPr>
+                <w:rFonts w:ascii="Calibri" w:eastAsia="Times New Roman" w:hAnsi="Calibri" w:cs="Times New Roman"/>
+                <w:color w:val="000000"/>
+                <w:lang w:eastAsia="en-US"/>
+              </w:rPr>
+              <w:t> </w:t>
+            </w:r>
+            <w:r>
+              <w:rPr>
+                <w:rFonts w:ascii="Calibri" w:eastAsia="Times New Roman" w:hAnsi="Calibri" w:cs="Times New Roman"/>
+                <w:color w:val="000000"/>
+                <w:lang w:eastAsia="en-US"/>
+              </w:rPr>
+              <w:t>N/A</w:t>
+            </w:r>
+          </w:p>
         </w:tc>
         <w:tc>
           <w:tcPr>
-            <w:tcW w:w="1400" w:type="dxa"/>
+            <w:tcW w:w="2129" w:type="dxa"/>
             <w:tcBorders>
               <w:top w:val="nil"/>
               <w:left w:val="nil"/>
-              <w:bottom w:val="single" w:sz="4" w:space="0" w:color="auto"/>
-              <w:right w:val="single" w:sz="4" w:space="0" w:color="auto"/>
-            </w:tcBorders>
-            <w:shd w:val="clear" w:color="auto" w:fill="auto"/>
-            <w:vAlign w:val="center"/>
-            <w:hideMark/>
-          </w:tcPr>
-          <w:p>
-            <w:pPr>
-              <w:spacing w:after="0" w:line="240" w:lineRule="auto"/>
-              <w:rPr>
-                <w:rFonts w:ascii="Calibri" w:eastAsia="Times New Roman" w:hAnsi="Calibri" w:cs="Times New Roman"/>
-                <w:color w:val="000000"/>
-                <w:lang w:eastAsia="en-US"/>
-              </w:rPr>
-            </w:pPr>
-            <w:r>
-              <w:rPr>
-                <w:rFonts w:ascii="Calibri" w:eastAsia="Times New Roman" w:hAnsi="Calibri" w:cs="Times New Roman"/>
-                <w:color w:val="000000"/>
-                <w:lang w:eastAsia="en-US"/>
-              </w:rPr>
-              <w:t> </w:t>
-            </w:r>
-          </w:p>
-        </w:tc>
-        <w:tc>
-          <w:tcPr>
-            <w:tcW w:w="1180" w:type="dxa"/>
-            <w:tcBorders>
-              <w:top w:val="nil"/>
-              <w:left w:val="nil"/>
-              <w:bottom w:val="single" w:sz="4" w:space="0" w:color="auto"/>
-              <w:right w:val="single" w:sz="4" w:space="0" w:color="auto"/>
-            </w:tcBorders>
-            <w:shd w:val="clear" w:color="auto" w:fill="auto"/>
-            <w:vAlign w:val="center"/>
-            <w:hideMark/>
-          </w:tcPr>
-          <w:p>
-            <w:pPr>
-              <w:spacing w:after="0" w:line="240" w:lineRule="auto"/>
-              <w:rPr>
-                <w:rFonts w:ascii="Calibri" w:eastAsia="Times New Roman" w:hAnsi="Calibri" w:cs="Times New Roman"/>
-                <w:color w:val="000000"/>
-                <w:lang w:eastAsia="en-US"/>
-              </w:rPr>
-            </w:pPr>
-            <w:r>
-              <w:rPr>
-                <w:rFonts w:ascii="Calibri" w:eastAsia="Times New Roman" w:hAnsi="Calibri" w:cs="Times New Roman"/>
-                <w:color w:val="000000"/>
-                <w:lang w:eastAsia="en-US"/>
-              </w:rPr>
-              <w:t> </w:t>
-            </w:r>
-          </w:p>
-        </w:tc>
-        <w:tc>
-          <w:tcPr>
-            <w:tcW w:w="740" w:type="dxa"/>
-            <w:tcBorders>
-              <w:top w:val="nil"/>
-              <w:left w:val="nil"/>
-              <w:bottom w:val="single" w:sz="4" w:space="0" w:color="auto"/>
               <w:right w:val="single" w:sz="4" w:space="0" w:color="auto"/>
             </w:tcBorders>
             <w:shd w:val="clear" w:color="auto" w:fill="auto"/>
@@ -1028,14 +879,31 @@
               <w:t> </w:t>
             </w:r>
           </w:p>
+          <w:p>
+            <w:pPr>
+              <w:spacing w:after="0" w:line="240" w:lineRule="auto"/>
+              <w:rPr>
+                <w:rFonts w:ascii="Calibri" w:eastAsia="Times New Roman" w:hAnsi="Calibri" w:cs="Times New Roman"/>
+                <w:color w:val="000000"/>
+                <w:lang w:eastAsia="en-US"/>
+              </w:rPr>
+            </w:pPr>
+            <w:r>
+              <w:rPr>
+                <w:rFonts w:ascii="Calibri" w:eastAsia="Times New Roman" w:hAnsi="Calibri" w:cs="Times New Roman"/>
+                <w:color w:val="000000"/>
+                <w:lang w:eastAsia="en-US"/>
+              </w:rPr>
+              <w:t>Red probe to either outside pin on pot. Black probe to middle pin on pot.</w:t>
+            </w:r>
+          </w:p>
         </w:tc>
         <w:tc>
           <w:tcPr>
-            <w:tcW w:w="1420" w:type="dxa"/>
+            <w:tcW w:w="1966" w:type="dxa"/>
             <w:tcBorders>
               <w:top w:val="nil"/>
               <w:left w:val="nil"/>
-              <w:bottom w:val="single" w:sz="4" w:space="0" w:color="auto"/>
               <w:right w:val="single" w:sz="4" w:space="0" w:color="auto"/>
             </w:tcBorders>
             <w:shd w:val="clear" w:color="auto" w:fill="auto"/>
@@ -1057,319 +925,36 @@
                 <w:color w:val="000000"/>
                 <w:lang w:eastAsia="en-US"/>
               </w:rPr>
-              <w:t> </w:t>
-            </w:r>
-          </w:p>
-        </w:tc>
-        <w:tc>
-          <w:tcPr>
-            <w:tcW w:w="1860" w:type="dxa"/>
-            <w:tcBorders>
-              <w:top w:val="nil"/>
-              <w:left w:val="nil"/>
-              <w:bottom w:val="single" w:sz="4" w:space="0" w:color="auto"/>
-              <w:right w:val="single" w:sz="4" w:space="0" w:color="auto"/>
-            </w:tcBorders>
-            <w:shd w:val="clear" w:color="auto" w:fill="auto"/>
-            <w:vAlign w:val="bottom"/>
-            <w:hideMark/>
-          </w:tcPr>
-          <w:p>
-            <w:pPr>
-              <w:spacing w:after="0" w:line="240" w:lineRule="auto"/>
-              <w:rPr>
-                <w:rFonts w:ascii="Calibri" w:eastAsia="Times New Roman" w:hAnsi="Calibri" w:cs="Times New Roman"/>
-                <w:color w:val="000000"/>
-                <w:lang w:eastAsia="en-US"/>
-              </w:rPr>
-            </w:pPr>
-            <w:r>
-              <w:rPr>
-                <w:rFonts w:ascii="Calibri" w:eastAsia="Times New Roman" w:hAnsi="Calibri" w:cs="Times New Roman"/>
-                <w:color w:val="000000"/>
-                <w:lang w:eastAsia="en-US"/>
-              </w:rPr>
               <w:t>DMM</w:t>
+            </w:r>
+          </w:p>
+          <w:p>
+            <w:pPr>
+              <w:spacing w:after="0" w:line="240" w:lineRule="auto"/>
+              <w:rPr>
+                <w:rFonts w:ascii="Calibri" w:eastAsia="Times New Roman" w:hAnsi="Calibri" w:cs="Times New Roman"/>
+                <w:color w:val="000000"/>
+                <w:lang w:eastAsia="en-US"/>
+              </w:rPr>
+            </w:pPr>
+            <w:r>
+              <w:rPr>
+                <w:rFonts w:ascii="Calibri" w:eastAsia="Times New Roman" w:hAnsi="Calibri" w:cs="Times New Roman"/>
+                <w:color w:val="000000"/>
+                <w:lang w:eastAsia="en-US"/>
+              </w:rPr>
+              <w:t>2x probes</w:t>
             </w:r>
           </w:p>
         </w:tc>
       </w:tr>
       <w:tr>
         <w:trPr>
-          <w:trHeight w:val="675"/>
+          <w:trHeight w:val="1513"/>
         </w:trPr>
         <w:tc>
           <w:tcPr>
-            <w:tcW w:w="720" w:type="dxa"/>
-            <w:vMerge/>
-            <w:tcBorders>
-              <w:top w:val="nil"/>
-              <w:left w:val="single" w:sz="4" w:space="0" w:color="auto"/>
-              <w:bottom w:val="single" w:sz="4" w:space="0" w:color="000000"/>
-              <w:right w:val="single" w:sz="4" w:space="0" w:color="auto"/>
-            </w:tcBorders>
-            <w:vAlign w:val="center"/>
-            <w:hideMark/>
-          </w:tcPr>
-          <w:p>
-            <w:pPr>
-              <w:spacing w:after="0" w:line="240" w:lineRule="auto"/>
-              <w:rPr>
-                <w:rFonts w:ascii="Calibri" w:eastAsia="Times New Roman" w:hAnsi="Calibri" w:cs="Times New Roman"/>
-                <w:color w:val="000000"/>
-                <w:lang w:eastAsia="en-US"/>
-              </w:rPr>
-            </w:pPr>
-          </w:p>
-        </w:tc>
-        <w:tc>
-          <w:tcPr>
-            <w:tcW w:w="1700" w:type="dxa"/>
-            <w:vMerge/>
-            <w:tcBorders>
-              <w:top w:val="nil"/>
-              <w:left w:val="single" w:sz="4" w:space="0" w:color="auto"/>
-              <w:bottom w:val="single" w:sz="4" w:space="0" w:color="000000"/>
-              <w:right w:val="single" w:sz="4" w:space="0" w:color="auto"/>
-            </w:tcBorders>
-            <w:vAlign w:val="center"/>
-            <w:hideMark/>
-          </w:tcPr>
-          <w:p>
-            <w:pPr>
-              <w:spacing w:after="0" w:line="240" w:lineRule="auto"/>
-              <w:rPr>
-                <w:rFonts w:ascii="Calibri" w:eastAsia="Times New Roman" w:hAnsi="Calibri" w:cs="Times New Roman"/>
-                <w:color w:val="000000"/>
-                <w:lang w:eastAsia="en-US"/>
-              </w:rPr>
-            </w:pPr>
-          </w:p>
-        </w:tc>
-        <w:tc>
-          <w:tcPr>
-            <w:tcW w:w="2060" w:type="dxa"/>
-            <w:vMerge/>
-            <w:tcBorders>
-              <w:top w:val="nil"/>
-              <w:left w:val="single" w:sz="4" w:space="0" w:color="auto"/>
-              <w:bottom w:val="single" w:sz="4" w:space="0" w:color="000000"/>
-              <w:right w:val="single" w:sz="4" w:space="0" w:color="auto"/>
-            </w:tcBorders>
-            <w:vAlign w:val="center"/>
-            <w:hideMark/>
-          </w:tcPr>
-          <w:p>
-            <w:pPr>
-              <w:spacing w:after="0" w:line="240" w:lineRule="auto"/>
-              <w:rPr>
-                <w:rFonts w:ascii="Calibri" w:eastAsia="Times New Roman" w:hAnsi="Calibri" w:cs="Times New Roman"/>
-                <w:color w:val="000000"/>
-                <w:lang w:eastAsia="en-US"/>
-              </w:rPr>
-            </w:pPr>
-          </w:p>
-        </w:tc>
-        <w:tc>
-          <w:tcPr>
-            <w:tcW w:w="1740" w:type="dxa"/>
-            <w:tcBorders>
-              <w:top w:val="nil"/>
-              <w:left w:val="nil"/>
-              <w:bottom w:val="single" w:sz="4" w:space="0" w:color="auto"/>
-              <w:right w:val="single" w:sz="4" w:space="0" w:color="auto"/>
-            </w:tcBorders>
-            <w:shd w:val="clear" w:color="auto" w:fill="auto"/>
-            <w:vAlign w:val="center"/>
-            <w:hideMark/>
-          </w:tcPr>
-          <w:p>
-            <w:pPr>
-              <w:spacing w:after="0" w:line="240" w:lineRule="auto"/>
-              <w:rPr>
-                <w:rFonts w:ascii="Calibri" w:eastAsia="Times New Roman" w:hAnsi="Calibri" w:cs="Times New Roman"/>
-                <w:color w:val="000000"/>
-                <w:lang w:eastAsia="en-US"/>
-              </w:rPr>
-            </w:pPr>
-            <w:r>
-              <w:rPr>
-                <w:rFonts w:ascii="Calibri" w:eastAsia="Times New Roman" w:hAnsi="Calibri" w:cs="Times New Roman"/>
-                <w:color w:val="000000"/>
-                <w:lang w:eastAsia="en-US"/>
-              </w:rPr>
-              <w:t> </w:t>
-            </w:r>
-          </w:p>
-        </w:tc>
-        <w:tc>
-          <w:tcPr>
-            <w:tcW w:w="1400" w:type="dxa"/>
-            <w:tcBorders>
-              <w:top w:val="nil"/>
-              <w:left w:val="nil"/>
-              <w:bottom w:val="single" w:sz="4" w:space="0" w:color="auto"/>
-              <w:right w:val="single" w:sz="4" w:space="0" w:color="auto"/>
-            </w:tcBorders>
-            <w:shd w:val="clear" w:color="auto" w:fill="auto"/>
-            <w:vAlign w:val="center"/>
-            <w:hideMark/>
-          </w:tcPr>
-          <w:p>
-            <w:pPr>
-              <w:spacing w:after="0" w:line="240" w:lineRule="auto"/>
-              <w:rPr>
-                <w:rFonts w:ascii="Calibri" w:eastAsia="Times New Roman" w:hAnsi="Calibri" w:cs="Times New Roman"/>
-                <w:color w:val="000000"/>
-                <w:lang w:eastAsia="en-US"/>
-              </w:rPr>
-            </w:pPr>
-            <w:r>
-              <w:rPr>
-                <w:rFonts w:ascii="Calibri" w:eastAsia="Times New Roman" w:hAnsi="Calibri" w:cs="Times New Roman"/>
-                <w:color w:val="000000"/>
-                <w:lang w:eastAsia="en-US"/>
-              </w:rPr>
-              <w:t> </w:t>
-            </w:r>
-          </w:p>
-        </w:tc>
-        <w:tc>
-          <w:tcPr>
-            <w:tcW w:w="1180" w:type="dxa"/>
-            <w:tcBorders>
-              <w:top w:val="nil"/>
-              <w:left w:val="nil"/>
-              <w:bottom w:val="single" w:sz="4" w:space="0" w:color="auto"/>
-              <w:right w:val="single" w:sz="4" w:space="0" w:color="auto"/>
-            </w:tcBorders>
-            <w:shd w:val="clear" w:color="auto" w:fill="auto"/>
-            <w:vAlign w:val="center"/>
-            <w:hideMark/>
-          </w:tcPr>
-          <w:p>
-            <w:pPr>
-              <w:spacing w:after="0" w:line="240" w:lineRule="auto"/>
-              <w:rPr>
-                <w:rFonts w:ascii="Calibri" w:eastAsia="Times New Roman" w:hAnsi="Calibri" w:cs="Times New Roman"/>
-                <w:color w:val="000000"/>
-                <w:lang w:eastAsia="en-US"/>
-              </w:rPr>
-            </w:pPr>
-            <w:r>
-              <w:rPr>
-                <w:rFonts w:ascii="Calibri" w:eastAsia="Times New Roman" w:hAnsi="Calibri" w:cs="Times New Roman"/>
-                <w:color w:val="000000"/>
-                <w:lang w:eastAsia="en-US"/>
-              </w:rPr>
-              <w:t> </w:t>
-            </w:r>
-          </w:p>
-        </w:tc>
-        <w:tc>
-          <w:tcPr>
-            <w:tcW w:w="740" w:type="dxa"/>
-            <w:tcBorders>
-              <w:top w:val="nil"/>
-              <w:left w:val="nil"/>
-              <w:bottom w:val="single" w:sz="4" w:space="0" w:color="auto"/>
-              <w:right w:val="single" w:sz="4" w:space="0" w:color="auto"/>
-            </w:tcBorders>
-            <w:shd w:val="clear" w:color="auto" w:fill="auto"/>
-            <w:vAlign w:val="bottom"/>
-            <w:hideMark/>
-          </w:tcPr>
-          <w:p>
-            <w:pPr>
-              <w:spacing w:after="0" w:line="240" w:lineRule="auto"/>
-              <w:rPr>
-                <w:rFonts w:ascii="Calibri" w:eastAsia="Times New Roman" w:hAnsi="Calibri" w:cs="Times New Roman"/>
-                <w:color w:val="000000"/>
-                <w:lang w:eastAsia="en-US"/>
-              </w:rPr>
-            </w:pPr>
-            <w:r>
-              <w:rPr>
-                <w:rFonts w:ascii="Calibri" w:eastAsia="Times New Roman" w:hAnsi="Calibri" w:cs="Times New Roman"/>
-                <w:color w:val="000000"/>
-                <w:lang w:eastAsia="en-US"/>
-              </w:rPr>
-              <w:t> </w:t>
-            </w:r>
-          </w:p>
-        </w:tc>
-        <w:tc>
-          <w:tcPr>
-            <w:tcW w:w="1420" w:type="dxa"/>
-            <w:tcBorders>
-              <w:top w:val="nil"/>
-              <w:left w:val="nil"/>
-              <w:bottom w:val="single" w:sz="4" w:space="0" w:color="auto"/>
-              <w:right w:val="single" w:sz="4" w:space="0" w:color="auto"/>
-            </w:tcBorders>
-            <w:shd w:val="clear" w:color="auto" w:fill="auto"/>
-            <w:vAlign w:val="bottom"/>
-            <w:hideMark/>
-          </w:tcPr>
-          <w:p>
-            <w:pPr>
-              <w:spacing w:after="0" w:line="240" w:lineRule="auto"/>
-              <w:rPr>
-                <w:rFonts w:ascii="Calibri" w:eastAsia="Times New Roman" w:hAnsi="Calibri" w:cs="Times New Roman"/>
-                <w:color w:val="000000"/>
-                <w:lang w:eastAsia="en-US"/>
-              </w:rPr>
-            </w:pPr>
-            <w:r>
-              <w:rPr>
-                <w:rFonts w:ascii="Calibri" w:eastAsia="Times New Roman" w:hAnsi="Calibri" w:cs="Times New Roman"/>
-                <w:color w:val="000000"/>
-                <w:lang w:eastAsia="en-US"/>
-              </w:rPr>
-              <w:t> </w:t>
-            </w:r>
-          </w:p>
-        </w:tc>
-        <w:tc>
-          <w:tcPr>
-            <w:tcW w:w="1860" w:type="dxa"/>
-            <w:tcBorders>
-              <w:top w:val="nil"/>
-              <w:left w:val="nil"/>
-              <w:bottom w:val="single" w:sz="4" w:space="0" w:color="auto"/>
-              <w:right w:val="single" w:sz="4" w:space="0" w:color="auto"/>
-            </w:tcBorders>
-            <w:shd w:val="clear" w:color="auto" w:fill="auto"/>
-            <w:vAlign w:val="bottom"/>
-            <w:hideMark/>
-          </w:tcPr>
-          <w:p>
-            <w:pPr>
-              <w:spacing w:after="0" w:line="240" w:lineRule="auto"/>
-              <w:rPr>
-                <w:rFonts w:ascii="Calibri" w:eastAsia="Times New Roman" w:hAnsi="Calibri" w:cs="Times New Roman"/>
-                <w:color w:val="000000"/>
-                <w:lang w:eastAsia="en-US"/>
-              </w:rPr>
-            </w:pPr>
-            <w:r>
-              <w:rPr>
-                <w:rFonts w:ascii="Calibri" w:eastAsia="Times New Roman" w:hAnsi="Calibri" w:cs="Times New Roman"/>
-                <w:color w:val="000000"/>
-                <w:lang w:eastAsia="en-US"/>
-              </w:rPr>
-              <w:t>2x probes</w:t>
-            </w:r>
-          </w:p>
-        </w:tc>
-      </w:tr>
-      <w:tr>
-        <w:trPr>
-          <w:trHeight w:val="300"/>
-        </w:trPr>
-        <w:tc>
-          <w:tcPr>
-            <w:tcW w:w="720" w:type="dxa"/>
+            <w:tcW w:w="845" w:type="dxa"/>
             <w:vMerge w:val="restart"/>
             <w:tcBorders>
               <w:top w:val="nil"/>
@@ -1404,7 +989,7 @@
         </w:tc>
         <w:tc>
           <w:tcPr>
-            <w:tcW w:w="1700" w:type="dxa"/>
+            <w:tcW w:w="2181" w:type="dxa"/>
             <w:vMerge w:val="restart"/>
             <w:tcBorders>
               <w:top w:val="nil"/>
@@ -1437,7 +1022,7 @@
         </w:tc>
         <w:tc>
           <w:tcPr>
-            <w:tcW w:w="2060" w:type="dxa"/>
+            <w:tcW w:w="2535" w:type="dxa"/>
             <w:vMerge w:val="restart"/>
             <w:tcBorders>
               <w:top w:val="nil"/>
@@ -1464,13 +1049,45 @@
                 <w:color w:val="000000"/>
                 <w:lang w:eastAsia="en-US"/>
               </w:rPr>
-              <w:t>Hook up H-bridge Vs to DC power supply. Hook up function generator inputs to H-bridge. Hook up motors to H-bridge.</w:t>
+              <w:t xml:space="preserve">Hook up H-bridge Vs </w:t>
+            </w:r>
+            <w:r>
+              <w:rPr>
+                <w:rFonts w:ascii="Calibri" w:eastAsia="Times New Roman" w:hAnsi="Calibri" w:cs="Times New Roman"/>
+                <w:color w:val="000000"/>
+                <w:lang w:eastAsia="en-US"/>
+              </w:rPr>
+              <w:t xml:space="preserve">and VSS </w:t>
+            </w:r>
+            <w:r>
+              <w:rPr>
+                <w:rFonts w:ascii="Calibri" w:eastAsia="Times New Roman" w:hAnsi="Calibri" w:cs="Times New Roman"/>
+                <w:color w:val="000000"/>
+                <w:lang w:eastAsia="en-US"/>
+              </w:rPr>
+              <w:t xml:space="preserve">to DC power supply. Hook up function generator inputs to </w:t>
+            </w:r>
+            <w:r>
+              <w:rPr>
+                <w:rFonts w:ascii="Calibri" w:eastAsia="Times New Roman" w:hAnsi="Calibri" w:cs="Times New Roman"/>
+                <w:color w:val="000000"/>
+                <w:lang w:eastAsia="en-US"/>
+              </w:rPr>
+              <w:t xml:space="preserve">inputs </w:t>
+            </w:r>
+            <w:r>
+              <w:rPr>
+                <w:rFonts w:ascii="Calibri" w:eastAsia="Times New Roman" w:hAnsi="Calibri" w:cs="Times New Roman"/>
+                <w:color w:val="000000"/>
+                <w:lang w:eastAsia="en-US"/>
+              </w:rPr>
+              <w:t>H-bridge. Hook up motors to H-bridge.</w:t>
             </w:r>
           </w:p>
         </w:tc>
         <w:tc>
           <w:tcPr>
-            <w:tcW w:w="1740" w:type="dxa"/>
+            <w:tcW w:w="1230" w:type="dxa"/>
             <w:vMerge w:val="restart"/>
             <w:tcBorders>
               <w:top w:val="nil"/>
@@ -1499,11 +1116,502 @@
               </w:rPr>
               <w:t> </w:t>
             </w:r>
+            <w:r>
+              <w:rPr>
+                <w:rFonts w:ascii="Calibri" w:eastAsia="Times New Roman" w:hAnsi="Calibri" w:cs="Times New Roman"/>
+                <w:color w:val="000000"/>
+                <w:lang w:eastAsia="en-US"/>
+              </w:rPr>
+              <w:t>N/A</w:t>
+            </w:r>
           </w:p>
         </w:tc>
         <w:tc>
           <w:tcPr>
-            <w:tcW w:w="1400" w:type="dxa"/>
+            <w:tcW w:w="2129" w:type="dxa"/>
+            <w:tcBorders>
+              <w:top w:val="nil"/>
+              <w:left w:val="nil"/>
+              <w:right w:val="single" w:sz="4" w:space="0" w:color="auto"/>
+            </w:tcBorders>
+            <w:shd w:val="clear" w:color="auto" w:fill="auto"/>
+            <w:vAlign w:val="bottom"/>
+            <w:hideMark/>
+          </w:tcPr>
+          <w:p>
+            <w:pPr>
+              <w:spacing w:after="0" w:line="240" w:lineRule="auto"/>
+              <w:rPr>
+                <w:rFonts w:ascii="Calibri" w:eastAsia="Times New Roman" w:hAnsi="Calibri" w:cs="Times New Roman"/>
+                <w:color w:val="000000"/>
+                <w:lang w:eastAsia="en-US"/>
+              </w:rPr>
+            </w:pPr>
+            <w:r>
+              <w:rPr>
+                <w:rFonts w:ascii="Calibri" w:eastAsia="Times New Roman" w:hAnsi="Calibri" w:cs="Times New Roman"/>
+                <w:color w:val="000000"/>
+                <w:lang w:eastAsia="en-US"/>
+              </w:rPr>
+              <w:t> </w:t>
+            </w:r>
+          </w:p>
+          <w:p>
+            <w:pPr>
+              <w:spacing w:after="0" w:line="240" w:lineRule="auto"/>
+              <w:rPr>
+                <w:rFonts w:ascii="Calibri" w:eastAsia="Times New Roman" w:hAnsi="Calibri" w:cs="Times New Roman"/>
+                <w:color w:val="000000"/>
+                <w:lang w:eastAsia="en-US"/>
+              </w:rPr>
+            </w:pPr>
+            <w:r>
+              <w:rPr>
+                <w:rFonts w:ascii="Calibri" w:eastAsia="Times New Roman" w:hAnsi="Calibri" w:cs="Times New Roman"/>
+                <w:color w:val="000000"/>
+                <w:lang w:eastAsia="en-US"/>
+              </w:rPr>
+              <w:t> </w:t>
+            </w:r>
+          </w:p>
+          <w:p>
+            <w:pPr>
+              <w:spacing w:after="0" w:line="240" w:lineRule="auto"/>
+              <w:rPr>
+                <w:rFonts w:ascii="Calibri" w:eastAsia="Times New Roman" w:hAnsi="Calibri" w:cs="Times New Roman"/>
+                <w:color w:val="000000"/>
+                <w:lang w:eastAsia="en-US"/>
+              </w:rPr>
+            </w:pPr>
+            <w:r>
+              <w:rPr>
+                <w:rFonts w:ascii="Calibri" w:eastAsia="Times New Roman" w:hAnsi="Calibri" w:cs="Times New Roman"/>
+                <w:color w:val="000000"/>
+                <w:lang w:eastAsia="en-US"/>
+              </w:rPr>
+              <w:t>Motors:</w:t>
+            </w:r>
+          </w:p>
+        </w:tc>
+        <w:tc>
+          <w:tcPr>
+            <w:tcW w:w="1966" w:type="dxa"/>
+            <w:tcBorders>
+              <w:top w:val="nil"/>
+              <w:left w:val="nil"/>
+              <w:right w:val="single" w:sz="4" w:space="0" w:color="auto"/>
+            </w:tcBorders>
+            <w:shd w:val="clear" w:color="auto" w:fill="auto"/>
+            <w:vAlign w:val="bottom"/>
+            <w:hideMark/>
+          </w:tcPr>
+          <w:p>
+            <w:pPr>
+              <w:spacing w:after="0" w:line="240" w:lineRule="auto"/>
+              <w:rPr>
+                <w:rFonts w:ascii="Calibri" w:eastAsia="Times New Roman" w:hAnsi="Calibri" w:cs="Times New Roman"/>
+                <w:color w:val="000000"/>
+                <w:lang w:eastAsia="en-US"/>
+              </w:rPr>
+            </w:pPr>
+            <w:r>
+              <w:rPr>
+                <w:rFonts w:ascii="Calibri" w:eastAsia="Times New Roman" w:hAnsi="Calibri" w:cs="Times New Roman"/>
+                <w:color w:val="000000"/>
+                <w:lang w:eastAsia="en-US"/>
+              </w:rPr>
+              <w:t>DC supply</w:t>
+            </w:r>
+          </w:p>
+          <w:p>
+            <w:pPr>
+              <w:spacing w:after="0" w:line="240" w:lineRule="auto"/>
+              <w:rPr>
+                <w:rFonts w:ascii="Calibri" w:eastAsia="Times New Roman" w:hAnsi="Calibri" w:cs="Times New Roman"/>
+                <w:color w:val="000000"/>
+                <w:lang w:eastAsia="en-US"/>
+              </w:rPr>
+            </w:pPr>
+            <w:r>
+              <w:rPr>
+                <w:rFonts w:ascii="Calibri" w:eastAsia="Times New Roman" w:hAnsi="Calibri" w:cs="Times New Roman"/>
+                <w:color w:val="000000"/>
+                <w:lang w:eastAsia="en-US"/>
+              </w:rPr>
+              <w:t>Function generator</w:t>
+            </w:r>
+          </w:p>
+          <w:p>
+            <w:pPr>
+              <w:spacing w:after="0" w:line="240" w:lineRule="auto"/>
+              <w:rPr>
+                <w:rFonts w:ascii="Calibri" w:eastAsia="Times New Roman" w:hAnsi="Calibri" w:cs="Times New Roman"/>
+                <w:color w:val="000000"/>
+                <w:lang w:eastAsia="en-US"/>
+              </w:rPr>
+            </w:pPr>
+            <w:r>
+              <w:rPr>
+                <w:rFonts w:ascii="Calibri" w:eastAsia="Times New Roman" w:hAnsi="Calibri" w:cs="Times New Roman"/>
+                <w:color w:val="000000"/>
+                <w:lang w:eastAsia="en-US"/>
+              </w:rPr>
+              <w:t>4x alligator clips</w:t>
+            </w:r>
+          </w:p>
+        </w:tc>
+      </w:tr>
+      <w:tr>
+        <w:trPr>
+          <w:trHeight w:val="1995"/>
+        </w:trPr>
+        <w:tc>
+          <w:tcPr>
+            <w:tcW w:w="845" w:type="dxa"/>
+            <w:vMerge/>
+            <w:tcBorders>
+              <w:top w:val="nil"/>
+              <w:left w:val="single" w:sz="4" w:space="0" w:color="auto"/>
+              <w:bottom w:val="single" w:sz="4" w:space="0" w:color="auto"/>
+              <w:right w:val="single" w:sz="4" w:space="0" w:color="auto"/>
+            </w:tcBorders>
+            <w:vAlign w:val="center"/>
+            <w:hideMark/>
+          </w:tcPr>
+          <w:p>
+            <w:pPr>
+              <w:spacing w:after="0" w:line="240" w:lineRule="auto"/>
+              <w:rPr>
+                <w:rFonts w:ascii="Calibri" w:eastAsia="Times New Roman" w:hAnsi="Calibri" w:cs="Times New Roman"/>
+                <w:color w:val="000000"/>
+                <w:lang w:eastAsia="en-US"/>
+              </w:rPr>
+            </w:pPr>
+          </w:p>
+        </w:tc>
+        <w:tc>
+          <w:tcPr>
+            <w:tcW w:w="2181" w:type="dxa"/>
+            <w:vMerge/>
+            <w:tcBorders>
+              <w:top w:val="nil"/>
+              <w:left w:val="single" w:sz="4" w:space="0" w:color="auto"/>
+              <w:bottom w:val="single" w:sz="4" w:space="0" w:color="auto"/>
+              <w:right w:val="single" w:sz="4" w:space="0" w:color="auto"/>
+            </w:tcBorders>
+            <w:vAlign w:val="center"/>
+            <w:hideMark/>
+          </w:tcPr>
+          <w:p>
+            <w:pPr>
+              <w:spacing w:after="0" w:line="240" w:lineRule="auto"/>
+              <w:rPr>
+                <w:rFonts w:ascii="Calibri" w:eastAsia="Times New Roman" w:hAnsi="Calibri" w:cs="Times New Roman"/>
+                <w:color w:val="000000"/>
+                <w:lang w:eastAsia="en-US"/>
+              </w:rPr>
+            </w:pPr>
+          </w:p>
+        </w:tc>
+        <w:tc>
+          <w:tcPr>
+            <w:tcW w:w="2535" w:type="dxa"/>
+            <w:vMerge/>
+            <w:tcBorders>
+              <w:top w:val="nil"/>
+              <w:left w:val="single" w:sz="4" w:space="0" w:color="auto"/>
+              <w:bottom w:val="single" w:sz="4" w:space="0" w:color="auto"/>
+              <w:right w:val="single" w:sz="4" w:space="0" w:color="auto"/>
+            </w:tcBorders>
+            <w:vAlign w:val="center"/>
+            <w:hideMark/>
+          </w:tcPr>
+          <w:p>
+            <w:pPr>
+              <w:spacing w:after="0" w:line="240" w:lineRule="auto"/>
+              <w:rPr>
+                <w:rFonts w:ascii="Calibri" w:eastAsia="Times New Roman" w:hAnsi="Calibri" w:cs="Times New Roman"/>
+                <w:color w:val="000000"/>
+                <w:lang w:eastAsia="en-US"/>
+              </w:rPr>
+            </w:pPr>
+          </w:p>
+        </w:tc>
+        <w:tc>
+          <w:tcPr>
+            <w:tcW w:w="1230" w:type="dxa"/>
+            <w:vMerge/>
+            <w:tcBorders>
+              <w:top w:val="nil"/>
+              <w:left w:val="single" w:sz="4" w:space="0" w:color="auto"/>
+              <w:bottom w:val="single" w:sz="4" w:space="0" w:color="auto"/>
+              <w:right w:val="single" w:sz="4" w:space="0" w:color="auto"/>
+            </w:tcBorders>
+            <w:vAlign w:val="center"/>
+            <w:hideMark/>
+          </w:tcPr>
+          <w:p>
+            <w:pPr>
+              <w:spacing w:after="0" w:line="240" w:lineRule="auto"/>
+              <w:rPr>
+                <w:rFonts w:ascii="Calibri" w:eastAsia="Times New Roman" w:hAnsi="Calibri" w:cs="Times New Roman"/>
+                <w:color w:val="000000"/>
+                <w:lang w:eastAsia="en-US"/>
+              </w:rPr>
+            </w:pPr>
+          </w:p>
+        </w:tc>
+        <w:tc>
+          <w:tcPr>
+            <w:tcW w:w="2129" w:type="dxa"/>
+            <w:tcBorders>
+              <w:top w:val="nil"/>
+              <w:left w:val="nil"/>
+              <w:bottom w:val="single" w:sz="4" w:space="0" w:color="auto"/>
+              <w:right w:val="single" w:sz="4" w:space="0" w:color="auto"/>
+            </w:tcBorders>
+            <w:shd w:val="clear" w:color="auto" w:fill="auto"/>
+            <w:vAlign w:val="bottom"/>
+            <w:hideMark/>
+          </w:tcPr>
+          <w:p>
+            <w:pPr>
+              <w:spacing w:after="0" w:line="240" w:lineRule="auto"/>
+              <w:rPr>
+                <w:rFonts w:ascii="Calibri" w:eastAsia="Times New Roman" w:hAnsi="Calibri" w:cs="Times New Roman"/>
+                <w:color w:val="000000"/>
+                <w:lang w:eastAsia="en-US"/>
+              </w:rPr>
+            </w:pPr>
+            <w:r>
+              <w:rPr>
+                <w:rFonts w:ascii="Calibri" w:eastAsia="Times New Roman" w:hAnsi="Calibri" w:cs="Times New Roman"/>
+                <w:color w:val="000000"/>
+                <w:lang w:eastAsia="en-US"/>
+              </w:rPr>
+              <w:t>Hook up red cable of motor to +5V on DC power supply. Hook up black cable of motor to GND.</w:t>
+            </w:r>
+          </w:p>
+          <w:p>
+            <w:pPr>
+              <w:spacing w:after="0" w:line="240" w:lineRule="auto"/>
+              <w:rPr>
+                <w:rFonts w:ascii="Calibri" w:eastAsia="Times New Roman" w:hAnsi="Calibri" w:cs="Times New Roman"/>
+                <w:color w:val="000000"/>
+                <w:lang w:eastAsia="en-US"/>
+              </w:rPr>
+            </w:pPr>
+            <w:r>
+              <w:rPr>
+                <w:rFonts w:ascii="Calibri" w:eastAsia="Times New Roman" w:hAnsi="Calibri" w:cs="Times New Roman"/>
+                <w:color w:val="000000"/>
+                <w:lang w:eastAsia="en-US"/>
+              </w:rPr>
+              <w:t>H-bridge:</w:t>
+            </w:r>
+          </w:p>
+          <w:p>
+            <w:pPr>
+              <w:spacing w:after="0" w:line="240" w:lineRule="auto"/>
+              <w:rPr>
+                <w:rFonts w:ascii="Calibri" w:eastAsia="Times New Roman" w:hAnsi="Calibri" w:cs="Times New Roman"/>
+                <w:color w:val="000000"/>
+                <w:lang w:eastAsia="en-US"/>
+              </w:rPr>
+            </w:pPr>
+            <w:r>
+              <w:rPr>
+                <w:rFonts w:ascii="Calibri" w:eastAsia="Times New Roman" w:hAnsi="Calibri" w:cs="Times New Roman"/>
+                <w:color w:val="000000"/>
+                <w:lang w:eastAsia="en-US"/>
+              </w:rPr>
+              <w:t xml:space="preserve">Hook up VS and VSS to 5V on DC power </w:t>
+            </w:r>
+            <w:r>
+              <w:rPr>
+                <w:rFonts w:ascii="Calibri" w:eastAsia="Times New Roman" w:hAnsi="Calibri" w:cs="Times New Roman"/>
+                <w:color w:val="000000"/>
+                <w:lang w:eastAsia="en-US"/>
+              </w:rPr>
+              <w:lastRenderedPageBreak/>
+              <w:t>supply.</w:t>
+            </w:r>
+            <w:r>
+              <w:rPr>
+                <w:rFonts w:ascii="Calibri" w:eastAsia="Times New Roman" w:hAnsi="Calibri" w:cs="Times New Roman"/>
+                <w:color w:val="000000"/>
+                <w:lang w:eastAsia="en-US"/>
+              </w:rPr>
+              <w:t xml:space="preserve"> Hook up </w:t>
+            </w:r>
+            <w:r>
+              <w:rPr>
+                <w:rFonts w:ascii="Calibri" w:eastAsia="Times New Roman" w:hAnsi="Calibri" w:cs="Times New Roman"/>
+                <w:color w:val="000000"/>
+                <w:lang w:eastAsia="en-US"/>
+              </w:rPr>
+              <w:t>function generator</w:t>
+            </w:r>
+            <w:r>
+              <w:rPr>
+                <w:rFonts w:ascii="Calibri" w:eastAsia="Times New Roman" w:hAnsi="Calibri" w:cs="Times New Roman"/>
+                <w:color w:val="000000"/>
+                <w:lang w:eastAsia="en-US"/>
+              </w:rPr>
+              <w:t xml:space="preserve"> to inputs 1-4 </w:t>
+            </w:r>
+            <w:r>
+              <w:rPr>
+                <w:rFonts w:ascii="Calibri" w:eastAsia="Times New Roman" w:hAnsi="Calibri" w:cs="Times New Roman"/>
+                <w:color w:val="000000"/>
+                <w:lang w:eastAsia="en-US"/>
+              </w:rPr>
+              <w:t xml:space="preserve">on H-bridge </w:t>
+            </w:r>
+            <w:r>
+              <w:rPr>
+                <w:rFonts w:ascii="Calibri" w:eastAsia="Times New Roman" w:hAnsi="Calibri" w:cs="Times New Roman"/>
+                <w:color w:val="000000"/>
+                <w:lang w:eastAsia="en-US"/>
+              </w:rPr>
+              <w:t>with pulse wave</w:t>
+            </w:r>
+            <w:r>
+              <w:rPr>
+                <w:rFonts w:ascii="Calibri" w:eastAsia="Times New Roman" w:hAnsi="Calibri" w:cs="Times New Roman"/>
+                <w:color w:val="000000"/>
+                <w:lang w:eastAsia="en-US"/>
+              </w:rPr>
+              <w:t xml:space="preserve"> of 25% duty cycle and 3.3V amplitude. Hook up motors to outputs 1-4</w:t>
+            </w:r>
+            <w:r>
+              <w:rPr>
+                <w:rFonts w:ascii="Calibri" w:eastAsia="Times New Roman" w:hAnsi="Calibri" w:cs="Times New Roman"/>
+                <w:color w:val="000000"/>
+                <w:lang w:eastAsia="en-US"/>
+              </w:rPr>
+              <w:t xml:space="preserve"> on H-bridge. Hook up </w:t>
+            </w:r>
+            <w:r>
+              <w:rPr>
+                <w:rFonts w:ascii="Calibri" w:eastAsia="Times New Roman" w:hAnsi="Calibri" w:cs="Times New Roman"/>
+                <w:color w:val="000000"/>
+                <w:lang w:eastAsia="en-US"/>
+              </w:rPr>
+              <w:t xml:space="preserve">GND on H-bridge to GND. Adjust duty cycle on </w:t>
+            </w:r>
+            <w:r>
+              <w:rPr>
+                <w:rFonts w:ascii="Calibri" w:eastAsia="Times New Roman" w:hAnsi="Calibri" w:cs="Times New Roman"/>
+                <w:color w:val="000000"/>
+                <w:lang w:eastAsia="en-US"/>
+              </w:rPr>
+              <w:t>function generator</w:t>
+            </w:r>
+            <w:r>
+              <w:rPr>
+                <w:rFonts w:ascii="Calibri" w:eastAsia="Times New Roman" w:hAnsi="Calibri" w:cs="Times New Roman"/>
+                <w:color w:val="000000"/>
+                <w:lang w:eastAsia="en-US"/>
+              </w:rPr>
+              <w:t xml:space="preserve"> to increase motor speed.</w:t>
+            </w:r>
+          </w:p>
+          <w:p>
+            <w:pPr>
+              <w:spacing w:after="0" w:line="240" w:lineRule="auto"/>
+              <w:rPr>
+                <w:rFonts w:ascii="Calibri" w:eastAsia="Times New Roman" w:hAnsi="Calibri" w:cs="Times New Roman"/>
+                <w:color w:val="000000"/>
+                <w:lang w:eastAsia="en-US"/>
+              </w:rPr>
+            </w:pPr>
+            <w:r>
+              <w:rPr>
+                <w:rFonts w:ascii="Calibri" w:eastAsia="Times New Roman" w:hAnsi="Calibri" w:cs="Times New Roman"/>
+                <w:color w:val="000000"/>
+                <w:lang w:eastAsia="en-US"/>
+              </w:rPr>
+              <w:t>Scope the 2 of the output pins to check pulse is coming through.</w:t>
+            </w:r>
+          </w:p>
+        </w:tc>
+        <w:tc>
+          <w:tcPr>
+            <w:tcW w:w="1966" w:type="dxa"/>
+            <w:tcBorders>
+              <w:top w:val="nil"/>
+              <w:left w:val="nil"/>
+              <w:bottom w:val="single" w:sz="4" w:space="0" w:color="auto"/>
+              <w:right w:val="single" w:sz="4" w:space="0" w:color="auto"/>
+            </w:tcBorders>
+            <w:shd w:val="clear" w:color="auto" w:fill="auto"/>
+            <w:vAlign w:val="bottom"/>
+            <w:hideMark/>
+          </w:tcPr>
+          <w:p>
+            <w:pPr>
+              <w:spacing w:after="0" w:line="240" w:lineRule="auto"/>
+              <w:rPr>
+                <w:rFonts w:ascii="Calibri" w:eastAsia="Times New Roman" w:hAnsi="Calibri" w:cs="Times New Roman"/>
+                <w:color w:val="000000"/>
+                <w:lang w:eastAsia="en-US"/>
+              </w:rPr>
+            </w:pPr>
+            <w:r>
+              <w:rPr>
+                <w:rFonts w:ascii="Calibri" w:eastAsia="Times New Roman" w:hAnsi="Calibri" w:cs="Times New Roman"/>
+                <w:color w:val="000000"/>
+                <w:lang w:eastAsia="en-US"/>
+              </w:rPr>
+              <w:lastRenderedPageBreak/>
+              <w:t>Male to male jumpers</w:t>
+            </w:r>
+          </w:p>
+        </w:tc>
+      </w:tr>
+      <w:tr>
+        <w:trPr>
+          <w:trHeight w:val="1255"/>
+        </w:trPr>
+        <w:tc>
+          <w:tcPr>
+            <w:tcW w:w="845" w:type="dxa"/>
+            <w:tcBorders>
+              <w:top w:val="nil"/>
+              <w:left w:val="single" w:sz="4" w:space="0" w:color="auto"/>
+              <w:bottom w:val="single" w:sz="4" w:space="0" w:color="auto"/>
+              <w:right w:val="single" w:sz="4" w:space="0" w:color="auto"/>
+            </w:tcBorders>
+            <w:shd w:val="clear" w:color="auto" w:fill="auto"/>
+            <w:noWrap/>
+            <w:vAlign w:val="center"/>
+            <w:hideMark/>
+          </w:tcPr>
+          <w:p>
+            <w:pPr>
+              <w:spacing w:after="0" w:line="240" w:lineRule="auto"/>
+              <w:jc w:val="center"/>
+              <w:rPr>
+                <w:rFonts w:ascii="Calibri" w:eastAsia="Times New Roman" w:hAnsi="Calibri" w:cs="Times New Roman"/>
+                <w:color w:val="000000"/>
+                <w:lang w:eastAsia="en-US"/>
+              </w:rPr>
+            </w:pPr>
+            <w:r>
+              <w:rPr>
+                <w:rFonts w:ascii="Calibri" w:eastAsia="Times New Roman" w:hAnsi="Calibri" w:cs="Times New Roman"/>
+                <w:color w:val="000000"/>
+                <w:lang w:eastAsia="en-US"/>
+              </w:rPr>
+              <w:lastRenderedPageBreak/>
+              <w:t>P1-3</w:t>
+            </w:r>
+          </w:p>
+        </w:tc>
+        <w:tc>
+          <w:tcPr>
+            <w:tcW w:w="2181" w:type="dxa"/>
             <w:tcBorders>
               <w:top w:val="nil"/>
               <w:left w:val="nil"/>
@@ -1529,13 +1637,216 @@
                 <w:color w:val="000000"/>
                 <w:lang w:eastAsia="en-US"/>
               </w:rPr>
-              <w:t> </w:t>
+              <w:t>Test output-compare modules</w:t>
             </w:r>
           </w:p>
         </w:tc>
         <w:tc>
           <w:tcPr>
-            <w:tcW w:w="1180" w:type="dxa"/>
+            <w:tcW w:w="2535" w:type="dxa"/>
+            <w:tcBorders>
+              <w:top w:val="nil"/>
+              <w:left w:val="nil"/>
+              <w:bottom w:val="single" w:sz="4" w:space="0" w:color="auto"/>
+              <w:right w:val="single" w:sz="4" w:space="0" w:color="auto"/>
+            </w:tcBorders>
+            <w:shd w:val="clear" w:color="auto" w:fill="auto"/>
+            <w:vAlign w:val="bottom"/>
+            <w:hideMark/>
+          </w:tcPr>
+          <w:p>
+            <w:pPr>
+              <w:spacing w:after="0" w:line="240" w:lineRule="auto"/>
+              <w:rPr>
+                <w:rFonts w:ascii="Calibri" w:eastAsia="Times New Roman" w:hAnsi="Calibri" w:cs="Times New Roman"/>
+                <w:color w:val="000000"/>
+                <w:lang w:eastAsia="en-US"/>
+              </w:rPr>
+            </w:pPr>
+            <w:r>
+              <w:rPr>
+                <w:rFonts w:ascii="Calibri" w:eastAsia="Times New Roman" w:hAnsi="Calibri" w:cs="Times New Roman"/>
+                <w:color w:val="000000"/>
+                <w:lang w:eastAsia="en-US"/>
+              </w:rPr>
+              <w:t>Hook oscilloscope up to output compare pins on expansion board and test duty cycle.</w:t>
+            </w:r>
+          </w:p>
+        </w:tc>
+        <w:tc>
+          <w:tcPr>
+            <w:tcW w:w="1230" w:type="dxa"/>
+            <w:tcBorders>
+              <w:top w:val="nil"/>
+              <w:left w:val="nil"/>
+              <w:bottom w:val="single" w:sz="4" w:space="0" w:color="auto"/>
+              <w:right w:val="single" w:sz="4" w:space="0" w:color="auto"/>
+            </w:tcBorders>
+            <w:shd w:val="clear" w:color="auto" w:fill="auto"/>
+            <w:vAlign w:val="bottom"/>
+            <w:hideMark/>
+          </w:tcPr>
+          <w:p>
+            <w:pPr>
+              <w:spacing w:after="0" w:line="240" w:lineRule="auto"/>
+              <w:rPr>
+                <w:rFonts w:ascii="Calibri" w:eastAsia="Times New Roman" w:hAnsi="Calibri" w:cs="Times New Roman"/>
+                <w:color w:val="000000"/>
+                <w:lang w:eastAsia="en-US"/>
+              </w:rPr>
+            </w:pPr>
+            <w:r>
+              <w:rPr>
+                <w:rFonts w:ascii="Calibri" w:eastAsia="Times New Roman" w:hAnsi="Calibri" w:cs="Times New Roman"/>
+                <w:color w:val="000000"/>
+                <w:lang w:eastAsia="en-US"/>
+              </w:rPr>
+              <w:t> </w:t>
+            </w:r>
+          </w:p>
+        </w:tc>
+        <w:tc>
+          <w:tcPr>
+            <w:tcW w:w="2129" w:type="dxa"/>
+            <w:tcBorders>
+              <w:top w:val="nil"/>
+              <w:left w:val="nil"/>
+              <w:bottom w:val="single" w:sz="4" w:space="0" w:color="auto"/>
+              <w:right w:val="single" w:sz="4" w:space="0" w:color="auto"/>
+            </w:tcBorders>
+            <w:shd w:val="clear" w:color="auto" w:fill="auto"/>
+            <w:vAlign w:val="bottom"/>
+            <w:hideMark/>
+          </w:tcPr>
+          <w:p>
+            <w:pPr>
+              <w:spacing w:after="0" w:line="240" w:lineRule="auto"/>
+              <w:rPr>
+                <w:rFonts w:ascii="Calibri" w:eastAsia="Times New Roman" w:hAnsi="Calibri" w:cs="Times New Roman"/>
+                <w:color w:val="000000"/>
+                <w:lang w:eastAsia="en-US"/>
+              </w:rPr>
+            </w:pPr>
+            <w:r>
+              <w:rPr>
+                <w:rFonts w:ascii="Calibri" w:eastAsia="Times New Roman" w:hAnsi="Calibri" w:cs="Times New Roman"/>
+                <w:color w:val="000000"/>
+                <w:lang w:eastAsia="en-US"/>
+              </w:rPr>
+              <w:t>Hook up oscilloscope red probe to RD1, pin 20 on J11; hook up black probe to RD0, pin 19 on J11. Power on robot and check waveform.</w:t>
+            </w:r>
+          </w:p>
+        </w:tc>
+        <w:tc>
+          <w:tcPr>
+            <w:tcW w:w="1966" w:type="dxa"/>
+            <w:tcBorders>
+              <w:top w:val="nil"/>
+              <w:left w:val="nil"/>
+              <w:bottom w:val="single" w:sz="4" w:space="0" w:color="auto"/>
+              <w:right w:val="single" w:sz="4" w:space="0" w:color="auto"/>
+            </w:tcBorders>
+            <w:shd w:val="clear" w:color="auto" w:fill="auto"/>
+            <w:vAlign w:val="bottom"/>
+            <w:hideMark/>
+          </w:tcPr>
+          <w:p>
+            <w:pPr>
+              <w:spacing w:after="0" w:line="240" w:lineRule="auto"/>
+              <w:rPr>
+                <w:rFonts w:ascii="Calibri" w:eastAsia="Times New Roman" w:hAnsi="Calibri" w:cs="Times New Roman"/>
+                <w:color w:val="000000"/>
+                <w:lang w:eastAsia="en-US"/>
+              </w:rPr>
+            </w:pPr>
+            <w:r>
+              <w:rPr>
+                <w:rFonts w:ascii="Calibri" w:eastAsia="Times New Roman" w:hAnsi="Calibri" w:cs="Times New Roman"/>
+                <w:color w:val="000000"/>
+                <w:lang w:eastAsia="en-US"/>
+              </w:rPr>
+              <w:t> </w:t>
+            </w:r>
+            <w:r>
+              <w:rPr>
+                <w:rFonts w:ascii="Calibri" w:eastAsia="Times New Roman" w:hAnsi="Calibri" w:cs="Times New Roman"/>
+                <w:color w:val="000000"/>
+                <w:lang w:eastAsia="en-US"/>
+              </w:rPr>
+              <w:t>Oscilloscope</w:t>
+            </w:r>
+          </w:p>
+          <w:p>
+            <w:pPr>
+              <w:spacing w:after="0" w:line="240" w:lineRule="auto"/>
+              <w:rPr>
+                <w:rFonts w:ascii="Calibri" w:eastAsia="Times New Roman" w:hAnsi="Calibri" w:cs="Times New Roman"/>
+                <w:color w:val="000000"/>
+                <w:lang w:eastAsia="en-US"/>
+              </w:rPr>
+            </w:pPr>
+            <w:r>
+              <w:rPr>
+                <w:rFonts w:ascii="Calibri" w:eastAsia="Times New Roman" w:hAnsi="Calibri" w:cs="Times New Roman"/>
+                <w:color w:val="000000"/>
+                <w:lang w:eastAsia="en-US"/>
+              </w:rPr>
+              <w:t>1x Probe</w:t>
+            </w:r>
+          </w:p>
+          <w:p>
+            <w:pPr>
+              <w:spacing w:after="0" w:line="240" w:lineRule="auto"/>
+              <w:rPr>
+                <w:rFonts w:ascii="Calibri" w:eastAsia="Times New Roman" w:hAnsi="Calibri" w:cs="Times New Roman"/>
+                <w:color w:val="000000"/>
+                <w:lang w:eastAsia="en-US"/>
+              </w:rPr>
+            </w:pPr>
+          </w:p>
+        </w:tc>
+      </w:tr>
+      <w:tr>
+        <w:trPr>
+          <w:trHeight w:val="2259"/>
+        </w:trPr>
+        <w:tc>
+          <w:tcPr>
+            <w:tcW w:w="845" w:type="dxa"/>
+            <w:tcBorders>
+              <w:top w:val="nil"/>
+              <w:left w:val="single" w:sz="4" w:space="0" w:color="auto"/>
+              <w:bottom w:val="single" w:sz="4" w:space="0" w:color="auto"/>
+              <w:right w:val="single" w:sz="4" w:space="0" w:color="auto"/>
+            </w:tcBorders>
+            <w:shd w:val="clear" w:color="auto" w:fill="auto"/>
+            <w:noWrap/>
+            <w:vAlign w:val="center"/>
+            <w:hideMark/>
+          </w:tcPr>
+          <w:p>
+            <w:pPr>
+              <w:spacing w:after="0" w:line="240" w:lineRule="auto"/>
+              <w:jc w:val="center"/>
+              <w:rPr>
+                <w:rFonts w:ascii="Calibri" w:eastAsia="Times New Roman" w:hAnsi="Calibri" w:cs="Times New Roman"/>
+                <w:color w:val="000000"/>
+                <w:lang w:eastAsia="en-US"/>
+              </w:rPr>
+            </w:pPr>
+            <w:r>
+              <w:rPr>
+                <w:rFonts w:ascii="Calibri" w:eastAsia="Times New Roman" w:hAnsi="Calibri" w:cs="Times New Roman"/>
+                <w:color w:val="000000"/>
+                <w:lang w:eastAsia="en-US"/>
+              </w:rPr>
+              <w:t>P1-4</w:t>
+            </w:r>
+          </w:p>
+        </w:tc>
+        <w:tc>
+          <w:tcPr>
+            <w:tcW w:w="2181" w:type="dxa"/>
             <w:tcBorders>
               <w:top w:val="nil"/>
               <w:left w:val="nil"/>
@@ -1561,210 +1872,13 @@
                 <w:color w:val="000000"/>
                 <w:lang w:eastAsia="en-US"/>
               </w:rPr>
-              <w:t> </w:t>
+              <w:t>Check speed control of motors with software function</w:t>
             </w:r>
           </w:p>
         </w:tc>
         <w:tc>
           <w:tcPr>
-            <w:tcW w:w="740" w:type="dxa"/>
-            <w:tcBorders>
-              <w:top w:val="nil"/>
-              <w:left w:val="nil"/>
-              <w:bottom w:val="single" w:sz="4" w:space="0" w:color="auto"/>
-              <w:right w:val="single" w:sz="4" w:space="0" w:color="auto"/>
-            </w:tcBorders>
-            <w:shd w:val="clear" w:color="auto" w:fill="auto"/>
-            <w:vAlign w:val="bottom"/>
-            <w:hideMark/>
-          </w:tcPr>
-          <w:p>
-            <w:pPr>
-              <w:spacing w:after="0" w:line="240" w:lineRule="auto"/>
-              <w:rPr>
-                <w:rFonts w:ascii="Calibri" w:eastAsia="Times New Roman" w:hAnsi="Calibri" w:cs="Times New Roman"/>
-                <w:color w:val="000000"/>
-                <w:lang w:eastAsia="en-US"/>
-              </w:rPr>
-            </w:pPr>
-            <w:r>
-              <w:rPr>
-                <w:rFonts w:ascii="Calibri" w:eastAsia="Times New Roman" w:hAnsi="Calibri" w:cs="Times New Roman"/>
-                <w:color w:val="000000"/>
-                <w:lang w:eastAsia="en-US"/>
-              </w:rPr>
-              <w:t> </w:t>
-            </w:r>
-          </w:p>
-        </w:tc>
-        <w:tc>
-          <w:tcPr>
-            <w:tcW w:w="1420" w:type="dxa"/>
-            <w:tcBorders>
-              <w:top w:val="nil"/>
-              <w:left w:val="nil"/>
-              <w:bottom w:val="single" w:sz="4" w:space="0" w:color="auto"/>
-              <w:right w:val="single" w:sz="4" w:space="0" w:color="auto"/>
-            </w:tcBorders>
-            <w:shd w:val="clear" w:color="auto" w:fill="auto"/>
-            <w:vAlign w:val="bottom"/>
-            <w:hideMark/>
-          </w:tcPr>
-          <w:p>
-            <w:pPr>
-              <w:spacing w:after="0" w:line="240" w:lineRule="auto"/>
-              <w:rPr>
-                <w:rFonts w:ascii="Calibri" w:eastAsia="Times New Roman" w:hAnsi="Calibri" w:cs="Times New Roman"/>
-                <w:color w:val="000000"/>
-                <w:lang w:eastAsia="en-US"/>
-              </w:rPr>
-            </w:pPr>
-            <w:r>
-              <w:rPr>
-                <w:rFonts w:ascii="Calibri" w:eastAsia="Times New Roman" w:hAnsi="Calibri" w:cs="Times New Roman"/>
-                <w:color w:val="000000"/>
-                <w:lang w:eastAsia="en-US"/>
-              </w:rPr>
-              <w:t> </w:t>
-            </w:r>
-          </w:p>
-        </w:tc>
-        <w:tc>
-          <w:tcPr>
-            <w:tcW w:w="1860" w:type="dxa"/>
-            <w:tcBorders>
-              <w:top w:val="nil"/>
-              <w:left w:val="nil"/>
-              <w:bottom w:val="single" w:sz="4" w:space="0" w:color="auto"/>
-              <w:right w:val="single" w:sz="4" w:space="0" w:color="auto"/>
-            </w:tcBorders>
-            <w:shd w:val="clear" w:color="auto" w:fill="auto"/>
-            <w:vAlign w:val="bottom"/>
-            <w:hideMark/>
-          </w:tcPr>
-          <w:p>
-            <w:pPr>
-              <w:spacing w:after="0" w:line="240" w:lineRule="auto"/>
-              <w:rPr>
-                <w:rFonts w:ascii="Calibri" w:eastAsia="Times New Roman" w:hAnsi="Calibri" w:cs="Times New Roman"/>
-                <w:color w:val="000000"/>
-                <w:lang w:eastAsia="en-US"/>
-              </w:rPr>
-            </w:pPr>
-            <w:r>
-              <w:rPr>
-                <w:rFonts w:ascii="Calibri" w:eastAsia="Times New Roman" w:hAnsi="Calibri" w:cs="Times New Roman"/>
-                <w:color w:val="000000"/>
-                <w:lang w:eastAsia="en-US"/>
-              </w:rPr>
-              <w:t>DC supply</w:t>
-            </w:r>
-          </w:p>
-        </w:tc>
-      </w:tr>
-      <w:tr>
-        <w:trPr>
-          <w:trHeight w:val="600"/>
-        </w:trPr>
-        <w:tc>
-          <w:tcPr>
-            <w:tcW w:w="720" w:type="dxa"/>
-            <w:vMerge/>
-            <w:tcBorders>
-              <w:top w:val="nil"/>
-              <w:left w:val="single" w:sz="4" w:space="0" w:color="auto"/>
-              <w:bottom w:val="single" w:sz="4" w:space="0" w:color="auto"/>
-              <w:right w:val="single" w:sz="4" w:space="0" w:color="auto"/>
-            </w:tcBorders>
-            <w:vAlign w:val="center"/>
-            <w:hideMark/>
-          </w:tcPr>
-          <w:p>
-            <w:pPr>
-              <w:spacing w:after="0" w:line="240" w:lineRule="auto"/>
-              <w:rPr>
-                <w:rFonts w:ascii="Calibri" w:eastAsia="Times New Roman" w:hAnsi="Calibri" w:cs="Times New Roman"/>
-                <w:color w:val="000000"/>
-                <w:lang w:eastAsia="en-US"/>
-              </w:rPr>
-            </w:pPr>
-          </w:p>
-        </w:tc>
-        <w:tc>
-          <w:tcPr>
-            <w:tcW w:w="1700" w:type="dxa"/>
-            <w:vMerge/>
-            <w:tcBorders>
-              <w:top w:val="nil"/>
-              <w:left w:val="single" w:sz="4" w:space="0" w:color="auto"/>
-              <w:bottom w:val="single" w:sz="4" w:space="0" w:color="auto"/>
-              <w:right w:val="single" w:sz="4" w:space="0" w:color="auto"/>
-            </w:tcBorders>
-            <w:vAlign w:val="center"/>
-            <w:hideMark/>
-          </w:tcPr>
-          <w:p>
-            <w:pPr>
-              <w:spacing w:after="0" w:line="240" w:lineRule="auto"/>
-              <w:rPr>
-                <w:rFonts w:ascii="Calibri" w:eastAsia="Times New Roman" w:hAnsi="Calibri" w:cs="Times New Roman"/>
-                <w:color w:val="000000"/>
-                <w:lang w:eastAsia="en-US"/>
-              </w:rPr>
-            </w:pPr>
-          </w:p>
-        </w:tc>
-        <w:tc>
-          <w:tcPr>
-            <w:tcW w:w="2060" w:type="dxa"/>
-            <w:vMerge/>
-            <w:tcBorders>
-              <w:top w:val="nil"/>
-              <w:left w:val="single" w:sz="4" w:space="0" w:color="auto"/>
-              <w:bottom w:val="single" w:sz="4" w:space="0" w:color="auto"/>
-              <w:right w:val="single" w:sz="4" w:space="0" w:color="auto"/>
-            </w:tcBorders>
-            <w:vAlign w:val="center"/>
-            <w:hideMark/>
-          </w:tcPr>
-          <w:p>
-            <w:pPr>
-              <w:spacing w:after="0" w:line="240" w:lineRule="auto"/>
-              <w:rPr>
-                <w:rFonts w:ascii="Calibri" w:eastAsia="Times New Roman" w:hAnsi="Calibri" w:cs="Times New Roman"/>
-                <w:color w:val="000000"/>
-                <w:lang w:eastAsia="en-US"/>
-              </w:rPr>
-            </w:pPr>
-          </w:p>
-        </w:tc>
-        <w:tc>
-          <w:tcPr>
-            <w:tcW w:w="1740" w:type="dxa"/>
-            <w:vMerge/>
-            <w:tcBorders>
-              <w:top w:val="nil"/>
-              <w:left w:val="single" w:sz="4" w:space="0" w:color="auto"/>
-              <w:bottom w:val="single" w:sz="4" w:space="0" w:color="auto"/>
-              <w:right w:val="single" w:sz="4" w:space="0" w:color="auto"/>
-            </w:tcBorders>
-            <w:vAlign w:val="center"/>
-            <w:hideMark/>
-          </w:tcPr>
-          <w:p>
-            <w:pPr>
-              <w:spacing w:after="0" w:line="240" w:lineRule="auto"/>
-              <w:rPr>
-                <w:rFonts w:ascii="Calibri" w:eastAsia="Times New Roman" w:hAnsi="Calibri" w:cs="Times New Roman"/>
-                <w:color w:val="000000"/>
-                <w:lang w:eastAsia="en-US"/>
-              </w:rPr>
-            </w:pPr>
-          </w:p>
-        </w:tc>
-        <w:tc>
-          <w:tcPr>
-            <w:tcW w:w="1400" w:type="dxa"/>
+            <w:tcW w:w="2535" w:type="dxa"/>
             <w:tcBorders>
               <w:top w:val="nil"/>
               <w:left w:val="nil"/>
@@ -1797,40 +1911,7 @@
         </w:tc>
         <w:tc>
           <w:tcPr>
-            <w:tcW w:w="1180" w:type="dxa"/>
-            <w:tcBorders>
-              <w:top w:val="nil"/>
-              <w:left w:val="nil"/>
-              <w:bottom w:val="single" w:sz="4" w:space="0" w:color="auto"/>
-              <w:right w:val="single" w:sz="4" w:space="0" w:color="auto"/>
-            </w:tcBorders>
-            <w:shd w:val="clear" w:color="auto" w:fill="auto"/>
-            <w:noWrap/>
-            <w:vAlign w:val="bottom"/>
-            <w:hideMark/>
-          </w:tcPr>
-          <w:p>
-            <w:pPr>
-              <w:spacing w:after="0" w:line="240" w:lineRule="auto"/>
-              <w:rPr>
-                <w:rFonts w:ascii="Calibri" w:eastAsia="Times New Roman" w:hAnsi="Calibri" w:cs="Times New Roman"/>
-                <w:color w:val="000000"/>
-                <w:lang w:eastAsia="en-US"/>
-              </w:rPr>
-            </w:pPr>
-            <w:r>
-              <w:rPr>
-                <w:rFonts w:ascii="Calibri" w:eastAsia="Times New Roman" w:hAnsi="Calibri" w:cs="Times New Roman"/>
-                <w:color w:val="000000"/>
-                <w:lang w:eastAsia="en-US"/>
-              </w:rPr>
-              <w:t> </w:t>
-            </w:r>
-          </w:p>
-        </w:tc>
-        <w:tc>
-          <w:tcPr>
-            <w:tcW w:w="740" w:type="dxa"/>
+            <w:tcW w:w="1230" w:type="dxa"/>
             <w:tcBorders>
               <w:top w:val="nil"/>
               <w:left w:val="nil"/>
@@ -1856,13 +1937,39 @@
                 <w:color w:val="000000"/>
                 <w:lang w:eastAsia="en-US"/>
               </w:rPr>
-              <w:t> </w:t>
+              <w:t xml:space="preserve">See </w:t>
+            </w:r>
+            <w:proofErr w:type="spellStart"/>
+            <w:r>
+              <w:rPr>
+                <w:rFonts w:ascii="Calibri" w:eastAsia="Times New Roman" w:hAnsi="Calibri" w:cs="Times New Roman"/>
+                <w:color w:val="000000"/>
+                <w:lang w:eastAsia="en-US"/>
+              </w:rPr>
+              <w:t>test.c</w:t>
+            </w:r>
+            <w:proofErr w:type="spellEnd"/>
+            <w:r>
+              <w:rPr>
+                <w:rFonts w:ascii="Calibri" w:eastAsia="Times New Roman" w:hAnsi="Calibri" w:cs="Times New Roman"/>
+                <w:color w:val="000000"/>
+                <w:lang w:eastAsia="en-US"/>
+              </w:rPr>
+              <w:t xml:space="preserve"> included with code</w:t>
+            </w:r>
+            <w:r>
+              <w:rPr>
+                <w:rFonts w:ascii="Calibri" w:eastAsia="Times New Roman" w:hAnsi="Calibri" w:cs="Times New Roman"/>
+                <w:color w:val="000000"/>
+                <w:lang w:eastAsia="en-US"/>
+              </w:rPr>
+              <w:t>.</w:t>
             </w:r>
           </w:p>
         </w:tc>
         <w:tc>
           <w:tcPr>
-            <w:tcW w:w="1420" w:type="dxa"/>
+            <w:tcW w:w="2129" w:type="dxa"/>
             <w:tcBorders>
               <w:top w:val="nil"/>
               <w:left w:val="nil"/>
@@ -1894,7 +2001,7 @@
         </w:tc>
         <w:tc>
           <w:tcPr>
-            <w:tcW w:w="1860" w:type="dxa"/>
+            <w:tcW w:w="1966" w:type="dxa"/>
             <w:tcBorders>
               <w:top w:val="nil"/>
               <w:left w:val="nil"/>
@@ -1920,542 +2027,26 @@
                 <w:color w:val="000000"/>
                 <w:lang w:eastAsia="en-US"/>
               </w:rPr>
-              <w:t>Function generator</w:t>
+              <w:t> </w:t>
+            </w:r>
+            <w:r>
+              <w:rPr>
+                <w:rFonts w:ascii="Calibri" w:eastAsia="Times New Roman" w:hAnsi="Calibri" w:cs="Times New Roman"/>
+                <w:color w:val="000000"/>
+                <w:lang w:eastAsia="en-US"/>
+              </w:rPr>
+              <w:t>My fingers</w:t>
             </w:r>
           </w:p>
         </w:tc>
       </w:tr>
       <w:tr>
         <w:trPr>
-          <w:trHeight w:val="900"/>
+          <w:trHeight w:val="501"/>
         </w:trPr>
         <w:tc>
           <w:tcPr>
-            <w:tcW w:w="720" w:type="dxa"/>
-            <w:vMerge/>
-            <w:tcBorders>
-              <w:top w:val="nil"/>
-              <w:left w:val="single" w:sz="4" w:space="0" w:color="auto"/>
-              <w:bottom w:val="single" w:sz="4" w:space="0" w:color="auto"/>
-              <w:right w:val="single" w:sz="4" w:space="0" w:color="auto"/>
-            </w:tcBorders>
-            <w:vAlign w:val="center"/>
-            <w:hideMark/>
-          </w:tcPr>
-          <w:p>
-            <w:pPr>
-              <w:spacing w:after="0" w:line="240" w:lineRule="auto"/>
-              <w:rPr>
-                <w:rFonts w:ascii="Calibri" w:eastAsia="Times New Roman" w:hAnsi="Calibri" w:cs="Times New Roman"/>
-                <w:color w:val="000000"/>
-                <w:lang w:eastAsia="en-US"/>
-              </w:rPr>
-            </w:pPr>
-          </w:p>
-        </w:tc>
-        <w:tc>
-          <w:tcPr>
-            <w:tcW w:w="1700" w:type="dxa"/>
-            <w:vMerge/>
-            <w:tcBorders>
-              <w:top w:val="nil"/>
-              <w:left w:val="single" w:sz="4" w:space="0" w:color="auto"/>
-              <w:bottom w:val="single" w:sz="4" w:space="0" w:color="auto"/>
-              <w:right w:val="single" w:sz="4" w:space="0" w:color="auto"/>
-            </w:tcBorders>
-            <w:vAlign w:val="center"/>
-            <w:hideMark/>
-          </w:tcPr>
-          <w:p>
-            <w:pPr>
-              <w:spacing w:after="0" w:line="240" w:lineRule="auto"/>
-              <w:rPr>
-                <w:rFonts w:ascii="Calibri" w:eastAsia="Times New Roman" w:hAnsi="Calibri" w:cs="Times New Roman"/>
-                <w:color w:val="000000"/>
-                <w:lang w:eastAsia="en-US"/>
-              </w:rPr>
-            </w:pPr>
-          </w:p>
-        </w:tc>
-        <w:tc>
-          <w:tcPr>
-            <w:tcW w:w="2060" w:type="dxa"/>
-            <w:vMerge/>
-            <w:tcBorders>
-              <w:top w:val="nil"/>
-              <w:left w:val="single" w:sz="4" w:space="0" w:color="auto"/>
-              <w:bottom w:val="single" w:sz="4" w:space="0" w:color="auto"/>
-              <w:right w:val="single" w:sz="4" w:space="0" w:color="auto"/>
-            </w:tcBorders>
-            <w:vAlign w:val="center"/>
-            <w:hideMark/>
-          </w:tcPr>
-          <w:p>
-            <w:pPr>
-              <w:spacing w:after="0" w:line="240" w:lineRule="auto"/>
-              <w:rPr>
-                <w:rFonts w:ascii="Calibri" w:eastAsia="Times New Roman" w:hAnsi="Calibri" w:cs="Times New Roman"/>
-                <w:color w:val="000000"/>
-                <w:lang w:eastAsia="en-US"/>
-              </w:rPr>
-            </w:pPr>
-          </w:p>
-        </w:tc>
-        <w:tc>
-          <w:tcPr>
-            <w:tcW w:w="1740" w:type="dxa"/>
-            <w:vMerge/>
-            <w:tcBorders>
-              <w:top w:val="nil"/>
-              <w:left w:val="single" w:sz="4" w:space="0" w:color="auto"/>
-              <w:bottom w:val="single" w:sz="4" w:space="0" w:color="auto"/>
-              <w:right w:val="single" w:sz="4" w:space="0" w:color="auto"/>
-            </w:tcBorders>
-            <w:vAlign w:val="center"/>
-            <w:hideMark/>
-          </w:tcPr>
-          <w:p>
-            <w:pPr>
-              <w:spacing w:after="0" w:line="240" w:lineRule="auto"/>
-              <w:rPr>
-                <w:rFonts w:ascii="Calibri" w:eastAsia="Times New Roman" w:hAnsi="Calibri" w:cs="Times New Roman"/>
-                <w:color w:val="000000"/>
-                <w:lang w:eastAsia="en-US"/>
-              </w:rPr>
-            </w:pPr>
-          </w:p>
-        </w:tc>
-        <w:tc>
-          <w:tcPr>
-            <w:tcW w:w="1400" w:type="dxa"/>
-            <w:tcBorders>
-              <w:top w:val="nil"/>
-              <w:left w:val="nil"/>
-              <w:bottom w:val="single" w:sz="4" w:space="0" w:color="auto"/>
-              <w:right w:val="single" w:sz="4" w:space="0" w:color="auto"/>
-            </w:tcBorders>
-            <w:shd w:val="clear" w:color="auto" w:fill="auto"/>
-            <w:noWrap/>
-            <w:vAlign w:val="bottom"/>
-            <w:hideMark/>
-          </w:tcPr>
-          <w:p>
-            <w:pPr>
-              <w:spacing w:after="0" w:line="240" w:lineRule="auto"/>
-              <w:rPr>
-                <w:rFonts w:ascii="Calibri" w:eastAsia="Times New Roman" w:hAnsi="Calibri" w:cs="Times New Roman"/>
-                <w:color w:val="000000"/>
-                <w:lang w:eastAsia="en-US"/>
-              </w:rPr>
-            </w:pPr>
-            <w:r>
-              <w:rPr>
-                <w:rFonts w:ascii="Calibri" w:eastAsia="Times New Roman" w:hAnsi="Calibri" w:cs="Times New Roman"/>
-                <w:color w:val="000000"/>
-                <w:lang w:eastAsia="en-US"/>
-              </w:rPr>
-              <w:t> </w:t>
-            </w:r>
-          </w:p>
-        </w:tc>
-        <w:tc>
-          <w:tcPr>
-            <w:tcW w:w="1180" w:type="dxa"/>
-            <w:tcBorders>
-              <w:top w:val="nil"/>
-              <w:left w:val="nil"/>
-              <w:bottom w:val="single" w:sz="4" w:space="0" w:color="auto"/>
-              <w:right w:val="single" w:sz="4" w:space="0" w:color="auto"/>
-            </w:tcBorders>
-            <w:shd w:val="clear" w:color="auto" w:fill="auto"/>
-            <w:noWrap/>
-            <w:vAlign w:val="bottom"/>
-            <w:hideMark/>
-          </w:tcPr>
-          <w:p>
-            <w:pPr>
-              <w:spacing w:after="0" w:line="240" w:lineRule="auto"/>
-              <w:rPr>
-                <w:rFonts w:ascii="Calibri" w:eastAsia="Times New Roman" w:hAnsi="Calibri" w:cs="Times New Roman"/>
-                <w:color w:val="000000"/>
-                <w:lang w:eastAsia="en-US"/>
-              </w:rPr>
-            </w:pPr>
-            <w:r>
-              <w:rPr>
-                <w:rFonts w:ascii="Calibri" w:eastAsia="Times New Roman" w:hAnsi="Calibri" w:cs="Times New Roman"/>
-                <w:color w:val="000000"/>
-                <w:lang w:eastAsia="en-US"/>
-              </w:rPr>
-              <w:t> </w:t>
-            </w:r>
-          </w:p>
-        </w:tc>
-        <w:tc>
-          <w:tcPr>
-            <w:tcW w:w="740" w:type="dxa"/>
-            <w:tcBorders>
-              <w:top w:val="nil"/>
-              <w:left w:val="nil"/>
-              <w:bottom w:val="single" w:sz="4" w:space="0" w:color="auto"/>
-              <w:right w:val="single" w:sz="4" w:space="0" w:color="auto"/>
-            </w:tcBorders>
-            <w:shd w:val="clear" w:color="auto" w:fill="auto"/>
-            <w:vAlign w:val="bottom"/>
-            <w:hideMark/>
-          </w:tcPr>
-          <w:p>
-            <w:pPr>
-              <w:spacing w:after="0" w:line="240" w:lineRule="auto"/>
-              <w:rPr>
-                <w:rFonts w:ascii="Calibri" w:eastAsia="Times New Roman" w:hAnsi="Calibri" w:cs="Times New Roman"/>
-                <w:color w:val="000000"/>
-                <w:lang w:eastAsia="en-US"/>
-              </w:rPr>
-            </w:pPr>
-            <w:r>
-              <w:rPr>
-                <w:rFonts w:ascii="Calibri" w:eastAsia="Times New Roman" w:hAnsi="Calibri" w:cs="Times New Roman"/>
-                <w:color w:val="000000"/>
-                <w:lang w:eastAsia="en-US"/>
-              </w:rPr>
-              <w:t> </w:t>
-            </w:r>
-          </w:p>
-        </w:tc>
-        <w:tc>
-          <w:tcPr>
-            <w:tcW w:w="1420" w:type="dxa"/>
-            <w:tcBorders>
-              <w:top w:val="nil"/>
-              <w:left w:val="nil"/>
-              <w:bottom w:val="single" w:sz="4" w:space="0" w:color="auto"/>
-              <w:right w:val="single" w:sz="4" w:space="0" w:color="auto"/>
-            </w:tcBorders>
-            <w:shd w:val="clear" w:color="auto" w:fill="auto"/>
-            <w:vAlign w:val="bottom"/>
-            <w:hideMark/>
-          </w:tcPr>
-          <w:p>
-            <w:pPr>
-              <w:spacing w:after="0" w:line="240" w:lineRule="auto"/>
-              <w:rPr>
-                <w:rFonts w:ascii="Calibri" w:eastAsia="Times New Roman" w:hAnsi="Calibri" w:cs="Times New Roman"/>
-                <w:color w:val="000000"/>
-                <w:lang w:eastAsia="en-US"/>
-              </w:rPr>
-            </w:pPr>
-            <w:r>
-              <w:rPr>
-                <w:rFonts w:ascii="Calibri" w:eastAsia="Times New Roman" w:hAnsi="Calibri" w:cs="Times New Roman"/>
-                <w:color w:val="000000"/>
-                <w:lang w:eastAsia="en-US"/>
-              </w:rPr>
-              <w:t> </w:t>
-            </w:r>
-          </w:p>
-        </w:tc>
-        <w:tc>
-          <w:tcPr>
-            <w:tcW w:w="1860" w:type="dxa"/>
-            <w:tcBorders>
-              <w:top w:val="nil"/>
-              <w:left w:val="nil"/>
-              <w:bottom w:val="single" w:sz="4" w:space="0" w:color="auto"/>
-              <w:right w:val="single" w:sz="4" w:space="0" w:color="auto"/>
-            </w:tcBorders>
-            <w:shd w:val="clear" w:color="auto" w:fill="auto"/>
-            <w:vAlign w:val="bottom"/>
-            <w:hideMark/>
-          </w:tcPr>
-          <w:p>
-            <w:pPr>
-              <w:spacing w:after="0" w:line="240" w:lineRule="auto"/>
-              <w:rPr>
-                <w:rFonts w:ascii="Calibri" w:eastAsia="Times New Roman" w:hAnsi="Calibri" w:cs="Times New Roman"/>
-                <w:color w:val="000000"/>
-                <w:lang w:eastAsia="en-US"/>
-              </w:rPr>
-            </w:pPr>
-            <w:r>
-              <w:rPr>
-                <w:rFonts w:ascii="Calibri" w:eastAsia="Times New Roman" w:hAnsi="Calibri" w:cs="Times New Roman"/>
-                <w:color w:val="000000"/>
-                <w:lang w:eastAsia="en-US"/>
-              </w:rPr>
-              <w:t>4x alligator clips</w:t>
-            </w:r>
-          </w:p>
-        </w:tc>
-      </w:tr>
-      <w:tr>
-        <w:trPr>
-          <w:trHeight w:val="2385"/>
-        </w:trPr>
-        <w:tc>
-          <w:tcPr>
-            <w:tcW w:w="720" w:type="dxa"/>
-            <w:vMerge/>
-            <w:tcBorders>
-              <w:top w:val="nil"/>
-              <w:left w:val="single" w:sz="4" w:space="0" w:color="auto"/>
-              <w:bottom w:val="single" w:sz="4" w:space="0" w:color="auto"/>
-              <w:right w:val="single" w:sz="4" w:space="0" w:color="auto"/>
-            </w:tcBorders>
-            <w:vAlign w:val="center"/>
-            <w:hideMark/>
-          </w:tcPr>
-          <w:p>
-            <w:pPr>
-              <w:spacing w:after="0" w:line="240" w:lineRule="auto"/>
-              <w:rPr>
-                <w:rFonts w:ascii="Calibri" w:eastAsia="Times New Roman" w:hAnsi="Calibri" w:cs="Times New Roman"/>
-                <w:color w:val="000000"/>
-                <w:lang w:eastAsia="en-US"/>
-              </w:rPr>
-            </w:pPr>
-          </w:p>
-        </w:tc>
-        <w:tc>
-          <w:tcPr>
-            <w:tcW w:w="1700" w:type="dxa"/>
-            <w:vMerge/>
-            <w:tcBorders>
-              <w:top w:val="nil"/>
-              <w:left w:val="single" w:sz="4" w:space="0" w:color="auto"/>
-              <w:bottom w:val="single" w:sz="4" w:space="0" w:color="auto"/>
-              <w:right w:val="single" w:sz="4" w:space="0" w:color="auto"/>
-            </w:tcBorders>
-            <w:vAlign w:val="center"/>
-            <w:hideMark/>
-          </w:tcPr>
-          <w:p>
-            <w:pPr>
-              <w:spacing w:after="0" w:line="240" w:lineRule="auto"/>
-              <w:rPr>
-                <w:rFonts w:ascii="Calibri" w:eastAsia="Times New Roman" w:hAnsi="Calibri" w:cs="Times New Roman"/>
-                <w:color w:val="000000"/>
-                <w:lang w:eastAsia="en-US"/>
-              </w:rPr>
-            </w:pPr>
-          </w:p>
-        </w:tc>
-        <w:tc>
-          <w:tcPr>
-            <w:tcW w:w="2060" w:type="dxa"/>
-            <w:vMerge/>
-            <w:tcBorders>
-              <w:top w:val="nil"/>
-              <w:left w:val="single" w:sz="4" w:space="0" w:color="auto"/>
-              <w:bottom w:val="single" w:sz="4" w:space="0" w:color="auto"/>
-              <w:right w:val="single" w:sz="4" w:space="0" w:color="auto"/>
-            </w:tcBorders>
-            <w:vAlign w:val="center"/>
-            <w:hideMark/>
-          </w:tcPr>
-          <w:p>
-            <w:pPr>
-              <w:spacing w:after="0" w:line="240" w:lineRule="auto"/>
-              <w:rPr>
-                <w:rFonts w:ascii="Calibri" w:eastAsia="Times New Roman" w:hAnsi="Calibri" w:cs="Times New Roman"/>
-                <w:color w:val="000000"/>
-                <w:lang w:eastAsia="en-US"/>
-              </w:rPr>
-            </w:pPr>
-          </w:p>
-        </w:tc>
-        <w:tc>
-          <w:tcPr>
-            <w:tcW w:w="1740" w:type="dxa"/>
-            <w:vMerge/>
-            <w:tcBorders>
-              <w:top w:val="nil"/>
-              <w:left w:val="single" w:sz="4" w:space="0" w:color="auto"/>
-              <w:bottom w:val="single" w:sz="4" w:space="0" w:color="auto"/>
-              <w:right w:val="single" w:sz="4" w:space="0" w:color="auto"/>
-            </w:tcBorders>
-            <w:vAlign w:val="center"/>
-            <w:hideMark/>
-          </w:tcPr>
-          <w:p>
-            <w:pPr>
-              <w:spacing w:after="0" w:line="240" w:lineRule="auto"/>
-              <w:rPr>
-                <w:rFonts w:ascii="Calibri" w:eastAsia="Times New Roman" w:hAnsi="Calibri" w:cs="Times New Roman"/>
-                <w:color w:val="000000"/>
-                <w:lang w:eastAsia="en-US"/>
-              </w:rPr>
-            </w:pPr>
-          </w:p>
-        </w:tc>
-        <w:tc>
-          <w:tcPr>
-            <w:tcW w:w="1400" w:type="dxa"/>
-            <w:tcBorders>
-              <w:top w:val="nil"/>
-              <w:left w:val="nil"/>
-              <w:bottom w:val="single" w:sz="4" w:space="0" w:color="auto"/>
-              <w:right w:val="single" w:sz="4" w:space="0" w:color="auto"/>
-            </w:tcBorders>
-            <w:shd w:val="clear" w:color="auto" w:fill="auto"/>
-            <w:vAlign w:val="bottom"/>
-            <w:hideMark/>
-          </w:tcPr>
-          <w:p>
-            <w:pPr>
-              <w:spacing w:after="0" w:line="240" w:lineRule="auto"/>
-              <w:rPr>
-                <w:rFonts w:ascii="Calibri" w:eastAsia="Times New Roman" w:hAnsi="Calibri" w:cs="Times New Roman"/>
-                <w:color w:val="000000"/>
-                <w:lang w:eastAsia="en-US"/>
-              </w:rPr>
-            </w:pPr>
-            <w:r>
-              <w:rPr>
-                <w:rFonts w:ascii="Calibri" w:eastAsia="Times New Roman" w:hAnsi="Calibri" w:cs="Times New Roman"/>
-                <w:color w:val="000000"/>
-                <w:lang w:eastAsia="en-US"/>
-              </w:rPr>
-              <w:t> </w:t>
-            </w:r>
-          </w:p>
-        </w:tc>
-        <w:tc>
-          <w:tcPr>
-            <w:tcW w:w="1180" w:type="dxa"/>
-            <w:tcBorders>
-              <w:top w:val="nil"/>
-              <w:left w:val="nil"/>
-              <w:bottom w:val="single" w:sz="4" w:space="0" w:color="auto"/>
-              <w:right w:val="single" w:sz="4" w:space="0" w:color="auto"/>
-            </w:tcBorders>
-            <w:shd w:val="clear" w:color="auto" w:fill="auto"/>
-            <w:vAlign w:val="bottom"/>
-            <w:hideMark/>
-          </w:tcPr>
-          <w:p>
-            <w:pPr>
-              <w:spacing w:after="0" w:line="240" w:lineRule="auto"/>
-              <w:rPr>
-                <w:rFonts w:ascii="Calibri" w:eastAsia="Times New Roman" w:hAnsi="Calibri" w:cs="Times New Roman"/>
-                <w:color w:val="000000"/>
-                <w:lang w:eastAsia="en-US"/>
-              </w:rPr>
-            </w:pPr>
-            <w:r>
-              <w:rPr>
-                <w:rFonts w:ascii="Calibri" w:eastAsia="Times New Roman" w:hAnsi="Calibri" w:cs="Times New Roman"/>
-                <w:color w:val="000000"/>
-                <w:lang w:eastAsia="en-US"/>
-              </w:rPr>
-              <w:t> </w:t>
-            </w:r>
-          </w:p>
-        </w:tc>
-        <w:tc>
-          <w:tcPr>
-            <w:tcW w:w="740" w:type="dxa"/>
-            <w:tcBorders>
-              <w:top w:val="nil"/>
-              <w:left w:val="nil"/>
-              <w:bottom w:val="single" w:sz="4" w:space="0" w:color="auto"/>
-              <w:right w:val="single" w:sz="4" w:space="0" w:color="auto"/>
-            </w:tcBorders>
-            <w:shd w:val="clear" w:color="auto" w:fill="auto"/>
-            <w:vAlign w:val="bottom"/>
-            <w:hideMark/>
-          </w:tcPr>
-          <w:p>
-            <w:pPr>
-              <w:spacing w:after="0" w:line="240" w:lineRule="auto"/>
-              <w:rPr>
-                <w:rFonts w:ascii="Calibri" w:eastAsia="Times New Roman" w:hAnsi="Calibri" w:cs="Times New Roman"/>
-                <w:color w:val="000000"/>
-                <w:lang w:eastAsia="en-US"/>
-              </w:rPr>
-            </w:pPr>
-            <w:r>
-              <w:rPr>
-                <w:rFonts w:ascii="Calibri" w:eastAsia="Times New Roman" w:hAnsi="Calibri" w:cs="Times New Roman"/>
-                <w:color w:val="000000"/>
-                <w:lang w:eastAsia="en-US"/>
-              </w:rPr>
-              <w:t> </w:t>
-            </w:r>
-          </w:p>
-        </w:tc>
-        <w:tc>
-          <w:tcPr>
-            <w:tcW w:w="1420" w:type="dxa"/>
-            <w:tcBorders>
-              <w:top w:val="nil"/>
-              <w:left w:val="nil"/>
-              <w:bottom w:val="single" w:sz="4" w:space="0" w:color="auto"/>
-              <w:right w:val="single" w:sz="4" w:space="0" w:color="auto"/>
-            </w:tcBorders>
-            <w:shd w:val="clear" w:color="auto" w:fill="auto"/>
-            <w:vAlign w:val="bottom"/>
-            <w:hideMark/>
-          </w:tcPr>
-          <w:p>
-            <w:pPr>
-              <w:spacing w:after="0" w:line="240" w:lineRule="auto"/>
-              <w:rPr>
-                <w:rFonts w:ascii="Calibri" w:eastAsia="Times New Roman" w:hAnsi="Calibri" w:cs="Times New Roman"/>
-                <w:color w:val="000000"/>
-                <w:lang w:eastAsia="en-US"/>
-              </w:rPr>
-            </w:pPr>
-            <w:r>
-              <w:rPr>
-                <w:rFonts w:ascii="Calibri" w:eastAsia="Times New Roman" w:hAnsi="Calibri" w:cs="Times New Roman"/>
-                <w:color w:val="000000"/>
-                <w:lang w:eastAsia="en-US"/>
-              </w:rPr>
-              <w:t> </w:t>
-            </w:r>
-          </w:p>
-        </w:tc>
-        <w:tc>
-          <w:tcPr>
-            <w:tcW w:w="1860" w:type="dxa"/>
-            <w:tcBorders>
-              <w:top w:val="nil"/>
-              <w:left w:val="nil"/>
-              <w:bottom w:val="single" w:sz="4" w:space="0" w:color="auto"/>
-              <w:right w:val="single" w:sz="4" w:space="0" w:color="auto"/>
-            </w:tcBorders>
-            <w:shd w:val="clear" w:color="auto" w:fill="auto"/>
-            <w:vAlign w:val="bottom"/>
-            <w:hideMark/>
-          </w:tcPr>
-          <w:p>
-            <w:pPr>
-              <w:spacing w:after="0" w:line="240" w:lineRule="auto"/>
-              <w:rPr>
-                <w:rFonts w:ascii="Calibri" w:eastAsia="Times New Roman" w:hAnsi="Calibri" w:cs="Times New Roman"/>
-                <w:color w:val="000000"/>
-                <w:lang w:eastAsia="en-US"/>
-              </w:rPr>
-            </w:pPr>
-            <w:r>
-              <w:rPr>
-                <w:rFonts w:ascii="Calibri" w:eastAsia="Times New Roman" w:hAnsi="Calibri" w:cs="Times New Roman"/>
-                <w:color w:val="000000"/>
-                <w:lang w:eastAsia="en-US"/>
-              </w:rPr>
-              <w:t>Male to male jumpers</w:t>
-            </w:r>
-          </w:p>
-        </w:tc>
-      </w:tr>
-      <w:tr>
-        <w:trPr>
-          <w:trHeight w:val="1500"/>
-        </w:trPr>
-        <w:tc>
-          <w:tcPr>
-            <w:tcW w:w="720" w:type="dxa"/>
+            <w:tcW w:w="845" w:type="dxa"/>
             <w:tcBorders>
               <w:top w:val="nil"/>
               <w:left w:val="single" w:sz="4" w:space="0" w:color="auto"/>
@@ -2463,7 +2054,6 @@
               <w:right w:val="single" w:sz="4" w:space="0" w:color="auto"/>
             </w:tcBorders>
             <w:shd w:val="clear" w:color="auto" w:fill="auto"/>
-            <w:noWrap/>
             <w:vAlign w:val="center"/>
             <w:hideMark/>
           </w:tcPr>
@@ -2483,13 +2073,13 @@
                 <w:color w:val="000000"/>
                 <w:lang w:eastAsia="en-US"/>
               </w:rPr>
-              <w:t>P1-3</w:t>
+              <w:t>P2-1</w:t>
             </w:r>
           </w:p>
         </w:tc>
         <w:tc>
           <w:tcPr>
-            <w:tcW w:w="1700" w:type="dxa"/>
+            <w:tcW w:w="2181" w:type="dxa"/>
             <w:tcBorders>
               <w:top w:val="nil"/>
               <w:left w:val="nil"/>
@@ -2515,276 +2105,13 @@
                 <w:color w:val="000000"/>
                 <w:lang w:eastAsia="en-US"/>
               </w:rPr>
-              <w:t>Test output-compare modules</w:t>
+              <w:t>Test all connections</w:t>
             </w:r>
           </w:p>
         </w:tc>
         <w:tc>
           <w:tcPr>
-            <w:tcW w:w="2060" w:type="dxa"/>
-            <w:tcBorders>
-              <w:top w:val="nil"/>
-              <w:left w:val="nil"/>
-              <w:bottom w:val="single" w:sz="4" w:space="0" w:color="auto"/>
-              <w:right w:val="single" w:sz="4" w:space="0" w:color="auto"/>
-            </w:tcBorders>
-            <w:shd w:val="clear" w:color="auto" w:fill="auto"/>
-            <w:vAlign w:val="bottom"/>
-            <w:hideMark/>
-          </w:tcPr>
-          <w:p>
-            <w:pPr>
-              <w:spacing w:after="0" w:line="240" w:lineRule="auto"/>
-              <w:rPr>
-                <w:rFonts w:ascii="Calibri" w:eastAsia="Times New Roman" w:hAnsi="Calibri" w:cs="Times New Roman"/>
-                <w:color w:val="000000"/>
-                <w:lang w:eastAsia="en-US"/>
-              </w:rPr>
-            </w:pPr>
-            <w:r>
-              <w:rPr>
-                <w:rFonts w:ascii="Calibri" w:eastAsia="Times New Roman" w:hAnsi="Calibri" w:cs="Times New Roman"/>
-                <w:color w:val="000000"/>
-                <w:lang w:eastAsia="en-US"/>
-              </w:rPr>
-              <w:t>Hook oscilloscope up to output compare pins on expansion board and test duty cycle.</w:t>
-            </w:r>
-          </w:p>
-        </w:tc>
-        <w:tc>
-          <w:tcPr>
-            <w:tcW w:w="1740" w:type="dxa"/>
-            <w:tcBorders>
-              <w:top w:val="nil"/>
-              <w:left w:val="nil"/>
-              <w:bottom w:val="single" w:sz="4" w:space="0" w:color="auto"/>
-              <w:right w:val="single" w:sz="4" w:space="0" w:color="auto"/>
-            </w:tcBorders>
-            <w:shd w:val="clear" w:color="auto" w:fill="auto"/>
-            <w:vAlign w:val="bottom"/>
-            <w:hideMark/>
-          </w:tcPr>
-          <w:p>
-            <w:pPr>
-              <w:spacing w:after="0" w:line="240" w:lineRule="auto"/>
-              <w:rPr>
-                <w:rFonts w:ascii="Calibri" w:eastAsia="Times New Roman" w:hAnsi="Calibri" w:cs="Times New Roman"/>
-                <w:color w:val="000000"/>
-                <w:lang w:eastAsia="en-US"/>
-              </w:rPr>
-            </w:pPr>
-            <w:r>
-              <w:rPr>
-                <w:rFonts w:ascii="Calibri" w:eastAsia="Times New Roman" w:hAnsi="Calibri" w:cs="Times New Roman"/>
-                <w:color w:val="000000"/>
-                <w:lang w:eastAsia="en-US"/>
-              </w:rPr>
-              <w:t> </w:t>
-            </w:r>
-          </w:p>
-        </w:tc>
-        <w:tc>
-          <w:tcPr>
-            <w:tcW w:w="1400" w:type="dxa"/>
-            <w:tcBorders>
-              <w:top w:val="nil"/>
-              <w:left w:val="nil"/>
-              <w:bottom w:val="single" w:sz="4" w:space="0" w:color="auto"/>
-              <w:right w:val="single" w:sz="4" w:space="0" w:color="auto"/>
-            </w:tcBorders>
-            <w:shd w:val="clear" w:color="auto" w:fill="auto"/>
-            <w:vAlign w:val="bottom"/>
-            <w:hideMark/>
-          </w:tcPr>
-          <w:p>
-            <w:pPr>
-              <w:spacing w:after="0" w:line="240" w:lineRule="auto"/>
-              <w:rPr>
-                <w:rFonts w:ascii="Calibri" w:eastAsia="Times New Roman" w:hAnsi="Calibri" w:cs="Times New Roman"/>
-                <w:color w:val="000000"/>
-                <w:lang w:eastAsia="en-US"/>
-              </w:rPr>
-            </w:pPr>
-            <w:r>
-              <w:rPr>
-                <w:rFonts w:ascii="Calibri" w:eastAsia="Times New Roman" w:hAnsi="Calibri" w:cs="Times New Roman"/>
-                <w:color w:val="000000"/>
-                <w:lang w:eastAsia="en-US"/>
-              </w:rPr>
-              <w:t> </w:t>
-            </w:r>
-          </w:p>
-        </w:tc>
-        <w:tc>
-          <w:tcPr>
-            <w:tcW w:w="1180" w:type="dxa"/>
-            <w:tcBorders>
-              <w:top w:val="nil"/>
-              <w:left w:val="nil"/>
-              <w:bottom w:val="single" w:sz="4" w:space="0" w:color="auto"/>
-              <w:right w:val="single" w:sz="4" w:space="0" w:color="auto"/>
-            </w:tcBorders>
-            <w:shd w:val="clear" w:color="auto" w:fill="auto"/>
-            <w:vAlign w:val="bottom"/>
-            <w:hideMark/>
-          </w:tcPr>
-          <w:p>
-            <w:pPr>
-              <w:spacing w:after="0" w:line="240" w:lineRule="auto"/>
-              <w:rPr>
-                <w:rFonts w:ascii="Calibri" w:eastAsia="Times New Roman" w:hAnsi="Calibri" w:cs="Times New Roman"/>
-                <w:color w:val="000000"/>
-                <w:lang w:eastAsia="en-US"/>
-              </w:rPr>
-            </w:pPr>
-            <w:r>
-              <w:rPr>
-                <w:rFonts w:ascii="Calibri" w:eastAsia="Times New Roman" w:hAnsi="Calibri" w:cs="Times New Roman"/>
-                <w:color w:val="000000"/>
-                <w:lang w:eastAsia="en-US"/>
-              </w:rPr>
-              <w:t> </w:t>
-            </w:r>
-          </w:p>
-        </w:tc>
-        <w:tc>
-          <w:tcPr>
-            <w:tcW w:w="740" w:type="dxa"/>
-            <w:tcBorders>
-              <w:top w:val="nil"/>
-              <w:left w:val="nil"/>
-              <w:bottom w:val="single" w:sz="4" w:space="0" w:color="auto"/>
-              <w:right w:val="single" w:sz="4" w:space="0" w:color="auto"/>
-            </w:tcBorders>
-            <w:shd w:val="clear" w:color="auto" w:fill="auto"/>
-            <w:vAlign w:val="bottom"/>
-            <w:hideMark/>
-          </w:tcPr>
-          <w:p>
-            <w:pPr>
-              <w:spacing w:after="0" w:line="240" w:lineRule="auto"/>
-              <w:rPr>
-                <w:rFonts w:ascii="Calibri" w:eastAsia="Times New Roman" w:hAnsi="Calibri" w:cs="Times New Roman"/>
-                <w:color w:val="000000"/>
-                <w:lang w:eastAsia="en-US"/>
-              </w:rPr>
-            </w:pPr>
-            <w:r>
-              <w:rPr>
-                <w:rFonts w:ascii="Calibri" w:eastAsia="Times New Roman" w:hAnsi="Calibri" w:cs="Times New Roman"/>
-                <w:color w:val="000000"/>
-                <w:lang w:eastAsia="en-US"/>
-              </w:rPr>
-              <w:t> </w:t>
-            </w:r>
-          </w:p>
-        </w:tc>
-        <w:tc>
-          <w:tcPr>
-            <w:tcW w:w="1420" w:type="dxa"/>
-            <w:tcBorders>
-              <w:top w:val="nil"/>
-              <w:left w:val="nil"/>
-              <w:bottom w:val="single" w:sz="4" w:space="0" w:color="auto"/>
-              <w:right w:val="single" w:sz="4" w:space="0" w:color="auto"/>
-            </w:tcBorders>
-            <w:shd w:val="clear" w:color="auto" w:fill="auto"/>
-            <w:vAlign w:val="bottom"/>
-            <w:hideMark/>
-          </w:tcPr>
-          <w:p>
-            <w:pPr>
-              <w:spacing w:after="0" w:line="240" w:lineRule="auto"/>
-              <w:rPr>
-                <w:rFonts w:ascii="Calibri" w:eastAsia="Times New Roman" w:hAnsi="Calibri" w:cs="Times New Roman"/>
-                <w:color w:val="000000"/>
-                <w:lang w:eastAsia="en-US"/>
-              </w:rPr>
-            </w:pPr>
-            <w:r>
-              <w:rPr>
-                <w:rFonts w:ascii="Calibri" w:eastAsia="Times New Roman" w:hAnsi="Calibri" w:cs="Times New Roman"/>
-                <w:color w:val="000000"/>
-                <w:lang w:eastAsia="en-US"/>
-              </w:rPr>
-              <w:t> </w:t>
-            </w:r>
-          </w:p>
-        </w:tc>
-        <w:tc>
-          <w:tcPr>
-            <w:tcW w:w="1860" w:type="dxa"/>
-            <w:tcBorders>
-              <w:top w:val="nil"/>
-              <w:left w:val="nil"/>
-              <w:bottom w:val="single" w:sz="4" w:space="0" w:color="auto"/>
-              <w:right w:val="single" w:sz="4" w:space="0" w:color="auto"/>
-            </w:tcBorders>
-            <w:shd w:val="clear" w:color="auto" w:fill="auto"/>
-            <w:vAlign w:val="bottom"/>
-            <w:hideMark/>
-          </w:tcPr>
-          <w:p>
-            <w:pPr>
-              <w:spacing w:after="0" w:line="240" w:lineRule="auto"/>
-              <w:rPr>
-                <w:rFonts w:ascii="Calibri" w:eastAsia="Times New Roman" w:hAnsi="Calibri" w:cs="Times New Roman"/>
-                <w:color w:val="000000"/>
-                <w:lang w:eastAsia="en-US"/>
-              </w:rPr>
-            </w:pPr>
-            <w:r>
-              <w:rPr>
-                <w:rFonts w:ascii="Calibri" w:eastAsia="Times New Roman" w:hAnsi="Calibri" w:cs="Times New Roman"/>
-                <w:color w:val="000000"/>
-                <w:lang w:eastAsia="en-US"/>
-              </w:rPr>
-              <w:t> </w:t>
-            </w:r>
-          </w:p>
-        </w:tc>
-      </w:tr>
-      <w:tr>
-        <w:trPr>
-          <w:trHeight w:val="2700"/>
-        </w:trPr>
-        <w:tc>
-          <w:tcPr>
-            <w:tcW w:w="720" w:type="dxa"/>
-            <w:tcBorders>
-              <w:top w:val="nil"/>
-              <w:left w:val="single" w:sz="4" w:space="0" w:color="auto"/>
-              <w:bottom w:val="single" w:sz="4" w:space="0" w:color="auto"/>
-              <w:right w:val="single" w:sz="4" w:space="0" w:color="auto"/>
-            </w:tcBorders>
-            <w:shd w:val="clear" w:color="auto" w:fill="auto"/>
-            <w:noWrap/>
-            <w:vAlign w:val="center"/>
-            <w:hideMark/>
-          </w:tcPr>
-          <w:p>
-            <w:pPr>
-              <w:spacing w:after="0" w:line="240" w:lineRule="auto"/>
-              <w:jc w:val="center"/>
-              <w:rPr>
-                <w:rFonts w:ascii="Calibri" w:eastAsia="Times New Roman" w:hAnsi="Calibri" w:cs="Times New Roman"/>
-                <w:color w:val="000000"/>
-                <w:lang w:eastAsia="en-US"/>
-              </w:rPr>
-            </w:pPr>
-            <w:r>
-              <w:rPr>
-                <w:rFonts w:ascii="Calibri" w:eastAsia="Times New Roman" w:hAnsi="Calibri" w:cs="Times New Roman"/>
-                <w:color w:val="000000"/>
-                <w:lang w:eastAsia="en-US"/>
-              </w:rPr>
-              <w:t>P1-4</w:t>
-            </w:r>
-          </w:p>
-        </w:tc>
-        <w:tc>
-          <w:tcPr>
-            <w:tcW w:w="1700" w:type="dxa"/>
+            <w:tcW w:w="2535" w:type="dxa"/>
             <w:tcBorders>
               <w:top w:val="nil"/>
               <w:left w:val="nil"/>
@@ -2810,294 +2137,13 @@
                 <w:color w:val="000000"/>
                 <w:lang w:eastAsia="en-US"/>
               </w:rPr>
-              <w:t>Check speed control of motors with software function</w:t>
+              <w:t>Use DMM to test all connections</w:t>
             </w:r>
           </w:p>
         </w:tc>
         <w:tc>
           <w:tcPr>
-            <w:tcW w:w="2060" w:type="dxa"/>
-            <w:tcBorders>
-              <w:top w:val="nil"/>
-              <w:left w:val="nil"/>
-              <w:bottom w:val="single" w:sz="4" w:space="0" w:color="auto"/>
-              <w:right w:val="single" w:sz="4" w:space="0" w:color="auto"/>
-            </w:tcBorders>
-            <w:shd w:val="clear" w:color="auto" w:fill="auto"/>
-            <w:noWrap/>
-            <w:vAlign w:val="bottom"/>
-            <w:hideMark/>
-          </w:tcPr>
-          <w:p>
-            <w:pPr>
-              <w:spacing w:after="0" w:line="240" w:lineRule="auto"/>
-              <w:rPr>
-                <w:rFonts w:ascii="Calibri" w:eastAsia="Times New Roman" w:hAnsi="Calibri" w:cs="Times New Roman"/>
-                <w:color w:val="000000"/>
-                <w:lang w:eastAsia="en-US"/>
-              </w:rPr>
-            </w:pPr>
-            <w:r>
-              <w:rPr>
-                <w:rFonts w:ascii="Calibri" w:eastAsia="Times New Roman" w:hAnsi="Calibri" w:cs="Times New Roman"/>
-                <w:color w:val="000000"/>
-                <w:lang w:eastAsia="en-US"/>
-              </w:rPr>
-              <w:t> </w:t>
-            </w:r>
-          </w:p>
-        </w:tc>
-        <w:tc>
-          <w:tcPr>
-            <w:tcW w:w="1740" w:type="dxa"/>
-            <w:tcBorders>
-              <w:top w:val="nil"/>
-              <w:left w:val="nil"/>
-              <w:bottom w:val="single" w:sz="4" w:space="0" w:color="auto"/>
-              <w:right w:val="single" w:sz="4" w:space="0" w:color="auto"/>
-            </w:tcBorders>
-            <w:shd w:val="clear" w:color="auto" w:fill="auto"/>
-            <w:vAlign w:val="bottom"/>
-            <w:hideMark/>
-          </w:tcPr>
-          <w:p>
-            <w:pPr>
-              <w:spacing w:after="0" w:line="240" w:lineRule="auto"/>
-              <w:rPr>
-                <w:rFonts w:ascii="Calibri" w:eastAsia="Times New Roman" w:hAnsi="Calibri" w:cs="Times New Roman"/>
-                <w:color w:val="000000"/>
-                <w:lang w:eastAsia="en-US"/>
-              </w:rPr>
-            </w:pPr>
-            <w:r>
-              <w:rPr>
-                <w:rFonts w:ascii="Calibri" w:eastAsia="Times New Roman" w:hAnsi="Calibri" w:cs="Times New Roman"/>
-                <w:color w:val="000000"/>
-                <w:lang w:eastAsia="en-US"/>
-              </w:rPr>
-              <w:t xml:space="preserve">Check all tristate registers, port registers, and latch registers are assigned and working correctly by writing a </w:t>
-            </w:r>
-            <w:proofErr w:type="spellStart"/>
-            <w:r>
-              <w:rPr>
-                <w:rFonts w:ascii="Calibri" w:eastAsia="Times New Roman" w:hAnsi="Calibri" w:cs="Times New Roman"/>
-                <w:color w:val="000000"/>
-                <w:lang w:eastAsia="en-US"/>
-              </w:rPr>
-              <w:t>testbench</w:t>
-            </w:r>
-            <w:proofErr w:type="spellEnd"/>
-            <w:r>
-              <w:rPr>
-                <w:rFonts w:ascii="Calibri" w:eastAsia="Times New Roman" w:hAnsi="Calibri" w:cs="Times New Roman"/>
-                <w:color w:val="000000"/>
-                <w:lang w:eastAsia="en-US"/>
-              </w:rPr>
-              <w:t xml:space="preserve"> in software.</w:t>
-            </w:r>
-          </w:p>
-        </w:tc>
-        <w:tc>
-          <w:tcPr>
-            <w:tcW w:w="1400" w:type="dxa"/>
-            <w:tcBorders>
-              <w:top w:val="nil"/>
-              <w:left w:val="nil"/>
-              <w:bottom w:val="single" w:sz="4" w:space="0" w:color="auto"/>
-              <w:right w:val="single" w:sz="4" w:space="0" w:color="auto"/>
-            </w:tcBorders>
-            <w:shd w:val="clear" w:color="auto" w:fill="auto"/>
-            <w:vAlign w:val="bottom"/>
-            <w:hideMark/>
-          </w:tcPr>
-          <w:p>
-            <w:pPr>
-              <w:spacing w:after="0" w:line="240" w:lineRule="auto"/>
-              <w:rPr>
-                <w:rFonts w:ascii="Calibri" w:eastAsia="Times New Roman" w:hAnsi="Calibri" w:cs="Times New Roman"/>
-                <w:color w:val="000000"/>
-                <w:lang w:eastAsia="en-US"/>
-              </w:rPr>
-            </w:pPr>
-            <w:r>
-              <w:rPr>
-                <w:rFonts w:ascii="Calibri" w:eastAsia="Times New Roman" w:hAnsi="Calibri" w:cs="Times New Roman"/>
-                <w:color w:val="000000"/>
-                <w:lang w:eastAsia="en-US"/>
-              </w:rPr>
-              <w:t> </w:t>
-            </w:r>
-          </w:p>
-        </w:tc>
-        <w:tc>
-          <w:tcPr>
-            <w:tcW w:w="1180" w:type="dxa"/>
-            <w:tcBorders>
-              <w:top w:val="nil"/>
-              <w:left w:val="nil"/>
-              <w:bottom w:val="single" w:sz="4" w:space="0" w:color="auto"/>
-              <w:right w:val="single" w:sz="4" w:space="0" w:color="auto"/>
-            </w:tcBorders>
-            <w:shd w:val="clear" w:color="auto" w:fill="auto"/>
-            <w:vAlign w:val="bottom"/>
-            <w:hideMark/>
-          </w:tcPr>
-          <w:p>
-            <w:pPr>
-              <w:spacing w:after="0" w:line="240" w:lineRule="auto"/>
-              <w:rPr>
-                <w:rFonts w:ascii="Calibri" w:eastAsia="Times New Roman" w:hAnsi="Calibri" w:cs="Times New Roman"/>
-                <w:color w:val="000000"/>
-                <w:lang w:eastAsia="en-US"/>
-              </w:rPr>
-            </w:pPr>
-            <w:r>
-              <w:rPr>
-                <w:rFonts w:ascii="Calibri" w:eastAsia="Times New Roman" w:hAnsi="Calibri" w:cs="Times New Roman"/>
-                <w:color w:val="000000"/>
-                <w:lang w:eastAsia="en-US"/>
-              </w:rPr>
-              <w:t> </w:t>
-            </w:r>
-          </w:p>
-        </w:tc>
-        <w:tc>
-          <w:tcPr>
-            <w:tcW w:w="740" w:type="dxa"/>
-            <w:tcBorders>
-              <w:top w:val="nil"/>
-              <w:left w:val="nil"/>
-              <w:bottom w:val="single" w:sz="4" w:space="0" w:color="auto"/>
-              <w:right w:val="single" w:sz="4" w:space="0" w:color="auto"/>
-            </w:tcBorders>
-            <w:shd w:val="clear" w:color="auto" w:fill="auto"/>
-            <w:vAlign w:val="bottom"/>
-            <w:hideMark/>
-          </w:tcPr>
-          <w:p>
-            <w:pPr>
-              <w:spacing w:after="0" w:line="240" w:lineRule="auto"/>
-              <w:rPr>
-                <w:rFonts w:ascii="Calibri" w:eastAsia="Times New Roman" w:hAnsi="Calibri" w:cs="Times New Roman"/>
-                <w:color w:val="000000"/>
-                <w:lang w:eastAsia="en-US"/>
-              </w:rPr>
-            </w:pPr>
-            <w:r>
-              <w:rPr>
-                <w:rFonts w:ascii="Calibri" w:eastAsia="Times New Roman" w:hAnsi="Calibri" w:cs="Times New Roman"/>
-                <w:color w:val="000000"/>
-                <w:lang w:eastAsia="en-US"/>
-              </w:rPr>
-              <w:t> </w:t>
-            </w:r>
-          </w:p>
-        </w:tc>
-        <w:tc>
-          <w:tcPr>
-            <w:tcW w:w="1420" w:type="dxa"/>
-            <w:tcBorders>
-              <w:top w:val="nil"/>
-              <w:left w:val="nil"/>
-              <w:bottom w:val="single" w:sz="4" w:space="0" w:color="auto"/>
-              <w:right w:val="single" w:sz="4" w:space="0" w:color="auto"/>
-            </w:tcBorders>
-            <w:shd w:val="clear" w:color="auto" w:fill="auto"/>
-            <w:vAlign w:val="bottom"/>
-            <w:hideMark/>
-          </w:tcPr>
-          <w:p>
-            <w:pPr>
-              <w:spacing w:after="0" w:line="240" w:lineRule="auto"/>
-              <w:rPr>
-                <w:rFonts w:ascii="Calibri" w:eastAsia="Times New Roman" w:hAnsi="Calibri" w:cs="Times New Roman"/>
-                <w:color w:val="000000"/>
-                <w:lang w:eastAsia="en-US"/>
-              </w:rPr>
-            </w:pPr>
-            <w:r>
-              <w:rPr>
-                <w:rFonts w:ascii="Calibri" w:eastAsia="Times New Roman" w:hAnsi="Calibri" w:cs="Times New Roman"/>
-                <w:color w:val="000000"/>
-                <w:lang w:eastAsia="en-US"/>
-              </w:rPr>
-              <w:t> </w:t>
-            </w:r>
-          </w:p>
-        </w:tc>
-        <w:tc>
-          <w:tcPr>
-            <w:tcW w:w="1860" w:type="dxa"/>
-            <w:tcBorders>
-              <w:top w:val="nil"/>
-              <w:left w:val="nil"/>
-              <w:bottom w:val="single" w:sz="4" w:space="0" w:color="auto"/>
-              <w:right w:val="single" w:sz="4" w:space="0" w:color="auto"/>
-            </w:tcBorders>
-            <w:shd w:val="clear" w:color="auto" w:fill="auto"/>
-            <w:vAlign w:val="bottom"/>
-            <w:hideMark/>
-          </w:tcPr>
-          <w:p>
-            <w:pPr>
-              <w:spacing w:after="0" w:line="240" w:lineRule="auto"/>
-              <w:rPr>
-                <w:rFonts w:ascii="Calibri" w:eastAsia="Times New Roman" w:hAnsi="Calibri" w:cs="Times New Roman"/>
-                <w:color w:val="000000"/>
-                <w:lang w:eastAsia="en-US"/>
-              </w:rPr>
-            </w:pPr>
-            <w:r>
-              <w:rPr>
-                <w:rFonts w:ascii="Calibri" w:eastAsia="Times New Roman" w:hAnsi="Calibri" w:cs="Times New Roman"/>
-                <w:color w:val="000000"/>
-                <w:lang w:eastAsia="en-US"/>
-              </w:rPr>
-              <w:t> </w:t>
-            </w:r>
-          </w:p>
-        </w:tc>
-      </w:tr>
-      <w:tr>
-        <w:trPr>
-          <w:trHeight w:val="600"/>
-        </w:trPr>
-        <w:tc>
-          <w:tcPr>
-            <w:tcW w:w="720" w:type="dxa"/>
-            <w:tcBorders>
-              <w:top w:val="nil"/>
-              <w:left w:val="single" w:sz="4" w:space="0" w:color="auto"/>
-              <w:bottom w:val="single" w:sz="4" w:space="0" w:color="auto"/>
-              <w:right w:val="single" w:sz="4" w:space="0" w:color="auto"/>
-            </w:tcBorders>
-            <w:shd w:val="clear" w:color="auto" w:fill="auto"/>
-            <w:vAlign w:val="center"/>
-            <w:hideMark/>
-          </w:tcPr>
-          <w:p>
-            <w:pPr>
-              <w:spacing w:after="0" w:line="240" w:lineRule="auto"/>
-              <w:jc w:val="center"/>
-              <w:rPr>
-                <w:rFonts w:ascii="Calibri" w:eastAsia="Times New Roman" w:hAnsi="Calibri" w:cs="Times New Roman"/>
-                <w:color w:val="000000"/>
-                <w:lang w:eastAsia="en-US"/>
-              </w:rPr>
-            </w:pPr>
-            <w:r>
-              <w:rPr>
-                <w:rFonts w:ascii="Calibri" w:eastAsia="Times New Roman" w:hAnsi="Calibri" w:cs="Times New Roman"/>
-                <w:color w:val="000000"/>
-                <w:lang w:eastAsia="en-US"/>
-              </w:rPr>
-              <w:t>P2-1</w:t>
-            </w:r>
-          </w:p>
-        </w:tc>
-        <w:tc>
-          <w:tcPr>
-            <w:tcW w:w="1700" w:type="dxa"/>
+            <w:tcW w:w="1230" w:type="dxa"/>
             <w:tcBorders>
               <w:top w:val="nil"/>
               <w:left w:val="nil"/>
@@ -3123,13 +2169,13 @@
                 <w:color w:val="000000"/>
                 <w:lang w:eastAsia="en-US"/>
               </w:rPr>
-              <w:t>Test all connections</w:t>
+              <w:t> </w:t>
             </w:r>
           </w:p>
         </w:tc>
         <w:tc>
           <w:tcPr>
-            <w:tcW w:w="2060" w:type="dxa"/>
+            <w:tcW w:w="2129" w:type="dxa"/>
             <w:tcBorders>
               <w:top w:val="nil"/>
               <w:left w:val="nil"/>
@@ -3155,13 +2201,21 @@
                 <w:color w:val="000000"/>
                 <w:lang w:eastAsia="en-US"/>
               </w:rPr>
-              <w:t>Use DMM to test all connections</w:t>
+              <w:t> </w:t>
+            </w:r>
+            <w:r>
+              <w:rPr>
+                <w:rFonts w:ascii="Calibri" w:eastAsia="Times New Roman" w:hAnsi="Calibri" w:cs="Times New Roman"/>
+                <w:color w:val="000000"/>
+                <w:lang w:eastAsia="en-US"/>
+              </w:rPr>
+              <w:t>Test each pin with red probe and black probe to ground.</w:t>
             </w:r>
           </w:p>
         </w:tc>
         <w:tc>
           <w:tcPr>
-            <w:tcW w:w="1740" w:type="dxa"/>
+            <w:tcW w:w="1966" w:type="dxa"/>
             <w:tcBorders>
               <w:top w:val="nil"/>
               <w:left w:val="nil"/>
@@ -3187,167 +2241,25 @@
                 <w:color w:val="000000"/>
                 <w:lang w:eastAsia="en-US"/>
               </w:rPr>
-              <w:t> </w:t>
-            </w:r>
-          </w:p>
-        </w:tc>
-        <w:tc>
-          <w:tcPr>
-            <w:tcW w:w="1400" w:type="dxa"/>
-            <w:tcBorders>
-              <w:top w:val="nil"/>
-              <w:left w:val="nil"/>
-              <w:bottom w:val="single" w:sz="4" w:space="0" w:color="auto"/>
-              <w:right w:val="single" w:sz="4" w:space="0" w:color="auto"/>
-            </w:tcBorders>
-            <w:shd w:val="clear" w:color="auto" w:fill="auto"/>
-            <w:vAlign w:val="center"/>
-            <w:hideMark/>
-          </w:tcPr>
-          <w:p>
-            <w:pPr>
-              <w:spacing w:after="0" w:line="240" w:lineRule="auto"/>
-              <w:rPr>
-                <w:rFonts w:ascii="Calibri" w:eastAsia="Times New Roman" w:hAnsi="Calibri" w:cs="Times New Roman"/>
-                <w:color w:val="000000"/>
-                <w:lang w:eastAsia="en-US"/>
-              </w:rPr>
-            </w:pPr>
-            <w:r>
-              <w:rPr>
-                <w:rFonts w:ascii="Calibri" w:eastAsia="Times New Roman" w:hAnsi="Calibri" w:cs="Times New Roman"/>
-                <w:color w:val="000000"/>
-                <w:lang w:eastAsia="en-US"/>
-              </w:rPr>
-              <w:t> </w:t>
-            </w:r>
-          </w:p>
-        </w:tc>
-        <w:tc>
-          <w:tcPr>
-            <w:tcW w:w="1180" w:type="dxa"/>
-            <w:tcBorders>
-              <w:top w:val="nil"/>
-              <w:left w:val="nil"/>
-              <w:bottom w:val="single" w:sz="4" w:space="0" w:color="auto"/>
-              <w:right w:val="single" w:sz="4" w:space="0" w:color="auto"/>
-            </w:tcBorders>
-            <w:shd w:val="clear" w:color="auto" w:fill="auto"/>
-            <w:vAlign w:val="center"/>
-            <w:hideMark/>
-          </w:tcPr>
-          <w:p>
-            <w:pPr>
-              <w:spacing w:after="0" w:line="240" w:lineRule="auto"/>
-              <w:rPr>
-                <w:rFonts w:ascii="Calibri" w:eastAsia="Times New Roman" w:hAnsi="Calibri" w:cs="Times New Roman"/>
-                <w:color w:val="000000"/>
-                <w:lang w:eastAsia="en-US"/>
-              </w:rPr>
-            </w:pPr>
-            <w:r>
-              <w:rPr>
-                <w:rFonts w:ascii="Calibri" w:eastAsia="Times New Roman" w:hAnsi="Calibri" w:cs="Times New Roman"/>
-                <w:color w:val="000000"/>
-                <w:lang w:eastAsia="en-US"/>
-              </w:rPr>
-              <w:t> </w:t>
-            </w:r>
-          </w:p>
-        </w:tc>
-        <w:tc>
-          <w:tcPr>
-            <w:tcW w:w="740" w:type="dxa"/>
-            <w:tcBorders>
-              <w:top w:val="nil"/>
-              <w:left w:val="nil"/>
-              <w:bottom w:val="single" w:sz="4" w:space="0" w:color="auto"/>
-              <w:right w:val="single" w:sz="4" w:space="0" w:color="auto"/>
-            </w:tcBorders>
-            <w:shd w:val="clear" w:color="auto" w:fill="auto"/>
-            <w:vAlign w:val="center"/>
-            <w:hideMark/>
-          </w:tcPr>
-          <w:p>
-            <w:pPr>
-              <w:spacing w:after="0" w:line="240" w:lineRule="auto"/>
-              <w:rPr>
-                <w:rFonts w:ascii="Calibri" w:eastAsia="Times New Roman" w:hAnsi="Calibri" w:cs="Times New Roman"/>
-                <w:color w:val="000000"/>
-                <w:lang w:eastAsia="en-US"/>
-              </w:rPr>
-            </w:pPr>
-            <w:r>
-              <w:rPr>
-                <w:rFonts w:ascii="Calibri" w:eastAsia="Times New Roman" w:hAnsi="Calibri" w:cs="Times New Roman"/>
-                <w:color w:val="000000"/>
-                <w:lang w:eastAsia="en-US"/>
-              </w:rPr>
-              <w:t> </w:t>
-            </w:r>
-          </w:p>
-        </w:tc>
-        <w:tc>
-          <w:tcPr>
-            <w:tcW w:w="1420" w:type="dxa"/>
-            <w:tcBorders>
-              <w:top w:val="nil"/>
-              <w:left w:val="nil"/>
-              <w:bottom w:val="single" w:sz="4" w:space="0" w:color="auto"/>
-              <w:right w:val="single" w:sz="4" w:space="0" w:color="auto"/>
-            </w:tcBorders>
-            <w:shd w:val="clear" w:color="auto" w:fill="auto"/>
-            <w:vAlign w:val="center"/>
-            <w:hideMark/>
-          </w:tcPr>
-          <w:p>
-            <w:pPr>
-              <w:spacing w:after="0" w:line="240" w:lineRule="auto"/>
-              <w:rPr>
-                <w:rFonts w:ascii="Calibri" w:eastAsia="Times New Roman" w:hAnsi="Calibri" w:cs="Times New Roman"/>
-                <w:color w:val="000000"/>
-                <w:lang w:eastAsia="en-US"/>
-              </w:rPr>
-            </w:pPr>
-            <w:r>
-              <w:rPr>
-                <w:rFonts w:ascii="Calibri" w:eastAsia="Times New Roman" w:hAnsi="Calibri" w:cs="Times New Roman"/>
-                <w:color w:val="000000"/>
-                <w:lang w:eastAsia="en-US"/>
-              </w:rPr>
-              <w:t> </w:t>
-            </w:r>
-          </w:p>
-        </w:tc>
-        <w:tc>
-          <w:tcPr>
-            <w:tcW w:w="1860" w:type="dxa"/>
-            <w:tcBorders>
-              <w:top w:val="nil"/>
-              <w:left w:val="nil"/>
-              <w:bottom w:val="single" w:sz="4" w:space="0" w:color="auto"/>
-              <w:right w:val="single" w:sz="4" w:space="0" w:color="auto"/>
-            </w:tcBorders>
-            <w:shd w:val="clear" w:color="auto" w:fill="auto"/>
-            <w:vAlign w:val="center"/>
-            <w:hideMark/>
-          </w:tcPr>
-          <w:p>
-            <w:pPr>
-              <w:spacing w:after="0" w:line="240" w:lineRule="auto"/>
-              <w:rPr>
-                <w:rFonts w:ascii="Calibri" w:eastAsia="Times New Roman" w:hAnsi="Calibri" w:cs="Times New Roman"/>
-                <w:color w:val="000000"/>
-                <w:lang w:eastAsia="en-US"/>
-              </w:rPr>
-            </w:pPr>
-            <w:r>
-              <w:rPr>
-                <w:rFonts w:ascii="Calibri" w:eastAsia="Times New Roman" w:hAnsi="Calibri" w:cs="Times New Roman"/>
-                <w:color w:val="000000"/>
-                <w:lang w:eastAsia="en-US"/>
-              </w:rPr>
               <w:t>DMM</w:t>
+            </w:r>
+          </w:p>
+          <w:p>
+            <w:pPr>
+              <w:spacing w:after="0" w:line="240" w:lineRule="auto"/>
+              <w:rPr>
+                <w:rFonts w:ascii="Calibri" w:eastAsia="Times New Roman" w:hAnsi="Calibri" w:cs="Times New Roman"/>
+                <w:color w:val="000000"/>
+                <w:lang w:eastAsia="en-US"/>
+              </w:rPr>
+            </w:pPr>
+            <w:r>
+              <w:rPr>
+                <w:rFonts w:ascii="Calibri" w:eastAsia="Times New Roman" w:hAnsi="Calibri" w:cs="Times New Roman"/>
+                <w:color w:val="000000"/>
+                <w:lang w:eastAsia="en-US"/>
+              </w:rPr>
+              <w:t>2x probes</w:t>
             </w:r>
           </w:p>
         </w:tc>
@@ -3356,110 +2268,377 @@
     <w:p/>
     <w:p>
       <w:r>
-        <w:t>List the tests</w:t>
-      </w:r>
-      <w:r>
-        <w:t xml:space="preserve"> and their outcomes</w:t>
-      </w:r>
-      <w:r>
-        <w:t xml:space="preserve"> that you</w:t>
-      </w:r>
-      <w:r>
-        <w:t xml:space="preserve"> intend to do based on the Lab 3</w:t>
-      </w:r>
-      <w:r>
-        <w:t xml:space="preserve"> </w:t>
-      </w:r>
-      <w:r>
-        <w:t xml:space="preserve">procedures. </w:t>
-      </w:r>
+        <w:t xml:space="preserve">See detail column on table above for how </w:t>
+      </w:r>
+      <w:r>
+        <w:t xml:space="preserve">each test </w:t>
+      </w:r>
+      <w:r>
+        <w:t xml:space="preserve">was </w:t>
+      </w:r>
+      <w:r>
+        <w:t>performed</w:t>
+      </w:r>
+      <w:r>
+        <w:t>.</w:t>
+      </w:r>
+    </w:p>
+    <w:p>
+      <w:r>
+        <w:t>Test P1-1</w:t>
+      </w:r>
+    </w:p>
+    <w:p>
+      <w:r>
+        <w:t>Outcome shows that potentiometer was sweeping between 1k and low resistance when knob was turned.</w:t>
+      </w:r>
+      <w:r>
+        <w:t xml:space="preserve"> Test passed.</w:t>
+      </w:r>
+    </w:p>
+    <w:p>
+      <w:r>
+        <w:br w:type="page"/>
+      </w:r>
+    </w:p>
+    <w:p>
+      <w:r>
+        <w:lastRenderedPageBreak/>
+        <w:t>Test P1-2</w:t>
+      </w:r>
+    </w:p>
+    <w:p>
+      <w:r>
+        <w:t>Figure 1</w:t>
+      </w:r>
+    </w:p>
+    <w:p>
       <w:r>
         <w:rPr>
-          <w:b/>
+          <w:noProof/>
+          <w:lang w:eastAsia="en-US"/>
         </w:rPr>
-        <w:t xml:space="preserve">Also include any pictures, screenshots, or schematics involved with each test. </w:t>
-      </w:r>
-      <w:r>
-        <w:t>Describe the name of the test, the tool you intend to use, and a description of the test</w:t>
-      </w:r>
-      <w:r>
-        <w:t>. Do this for each part in Lab 3</w:t>
-      </w:r>
-      <w:r>
-        <w:t>.</w:t>
-      </w:r>
-    </w:p>
-    <w:p>
-      <w:r>
-        <w:t xml:space="preserve">For the software tests you have created </w:t>
-      </w:r>
-      <w:r>
-        <w:rPr>
-          <w:b/>
-        </w:rPr>
-        <w:t xml:space="preserve">include code </w:t>
-      </w:r>
-      <w:r>
-        <w:rPr>
-          <w:b/>
-        </w:rPr>
-        <w:t xml:space="preserve">in the D2L submission. </w:t>
-      </w:r>
-      <w:r>
-        <w:t>However, your outcomes should be well-documented here. There is not time for your code to be tested once it is turned in. Therefore, make effort to show clearly what kind of test you did and what its outcome was. Take screen shots and include them here if you must.</w:t>
+        <w:drawing>
+          <wp:inline distT="0" distB="0" distL="0" distR="0" wp14:anchorId="4AC3F66F" wp14:editId="7BDAD9F9">
+            <wp:extent cx="6705142" cy="5047013"/>
+            <wp:effectExtent l="0" t="0" r="635" b="1270"/>
+            <wp:docPr id="3" name="Picture 3" descr="C:\Users\Pierce\AppData\Local\Microsoft\Windows\INetCache\Content.Word\IMG_2117.jpg"/>
+            <wp:cNvGraphicFramePr>
+              <a:graphicFrameLocks xmlns:a="http://schemas.openxmlformats.org/drawingml/2006/main" noChangeAspect="1"/>
+            </wp:cNvGraphicFramePr>
+            <a:graphic xmlns:a="http://schemas.openxmlformats.org/drawingml/2006/main">
+              <a:graphicData uri="http://schemas.openxmlformats.org/drawingml/2006/picture">
+                <pic:pic xmlns:pic="http://schemas.openxmlformats.org/drawingml/2006/picture">
+                  <pic:nvPicPr>
+                    <pic:cNvPr id="0" name="Picture 12" descr="C:\Users\Pierce\AppData\Local\Microsoft\Windows\INetCache\Content.Word\IMG_2117.jpg"/>
+                    <pic:cNvPicPr>
+                      <a:picLocks noChangeAspect="1" noChangeArrowheads="1"/>
+                    </pic:cNvPicPr>
+                  </pic:nvPicPr>
+                  <pic:blipFill>
+                    <a:blip r:embed="rId6" cstate="print">
+                      <a:extLst>
+                        <a:ext uri="{28A0092B-C50C-407E-A947-70E740481C1C}">
+                          <a14:useLocalDpi xmlns:a14="http://schemas.microsoft.com/office/drawing/2010/main" val="0"/>
+                        </a:ext>
+                      </a:extLst>
+                    </a:blip>
+                    <a:srcRect/>
+                    <a:stretch>
+                      <a:fillRect/>
+                    </a:stretch>
+                  </pic:blipFill>
+                  <pic:spPr bwMode="auto">
+                    <a:xfrm>
+                      <a:off x="0" y="0"/>
+                      <a:ext cx="6711711" cy="5051958"/>
+                    </a:xfrm>
+                    <a:prstGeom prst="rect">
+                      <a:avLst/>
+                    </a:prstGeom>
+                    <a:noFill/>
+                    <a:ln>
+                      <a:noFill/>
+                    </a:ln>
+                  </pic:spPr>
+                </pic:pic>
+              </a:graphicData>
+            </a:graphic>
+          </wp:inline>
+        </w:drawing>
+      </w:r>
+    </w:p>
+    <w:p>
+      <w:r>
+        <w:t>Figure 1 shows the PWM being generated by the pulse generator. It was initialized to 3V with a duty cycle of 25%.</w:t>
+      </w:r>
+    </w:p>
+    <w:p>
+      <w:r>
+        <w:br w:type="page"/>
+      </w:r>
+    </w:p>
+    <w:p>
+      <w:r>
+        <w:lastRenderedPageBreak/>
+        <w:t>Figure 2</w:t>
+      </w:r>
+    </w:p>
+    <w:p>
+      <w:r>
+        <w:pict w14:anchorId="079F1A84">
+          <v:shapetype id="_x0000_t75" coordsize="21600,21600" o:spt="75" o:preferrelative="t" path="m@4@5l@4@11@9@11@9@5xe" filled="f" stroked="f">
+            <v:stroke joinstyle="miter"/>
+            <v:formulas>
+              <v:f eqn="if lineDrawn pixelLineWidth 0"/>
+              <v:f eqn="sum @0 1 0"/>
+              <v:f eqn="sum 0 0 @1"/>
+              <v:f eqn="prod @2 1 2"/>
+              <v:f eqn="prod @3 21600 pixelWidth"/>
+              <v:f eqn="prod @3 21600 pixelHeight"/>
+              <v:f eqn="sum @0 0 1"/>
+              <v:f eqn="prod @6 1 2"/>
+              <v:f eqn="prod @7 21600 pixelWidth"/>
+              <v:f eqn="sum @8 21600 0"/>
+              <v:f eqn="prod @7 21600 pixelHeight"/>
+              <v:f eqn="sum @10 21600 0"/>
+            </v:formulas>
+            <v:path o:extrusionok="f" gradientshapeok="t" o:connecttype="rect"/>
+            <o:lock v:ext="edit" aspectratio="t"/>
+          </v:shapetype>
+          <v:shape id="_x0000_i1026" type="#_x0000_t75" style="width:538.6pt;height:403.95pt">
+            <v:imagedata r:id="rId7" o:title="IMG_2103"/>
+          </v:shape>
+        </w:pict>
+      </w:r>
+    </w:p>
+    <w:p>
+      <w:r>
+        <w:t>Figure 2 shows the voltage fed to the H-bridge.</w:t>
+      </w:r>
+    </w:p>
+    <w:p>
+      <w:r>
+        <w:br w:type="page"/>
+      </w:r>
+    </w:p>
+    <w:p>
+      <w:r>
+        <w:lastRenderedPageBreak/>
+        <w:t>Figure 3</w:t>
+      </w:r>
+    </w:p>
+    <w:p>
+      <w:r>
+        <w:pict w14:anchorId="027F8F5D">
+          <v:shape id="_x0000_i1025" type="#_x0000_t75" style="width:538.6pt;height:403.95pt">
+            <v:imagedata r:id="rId8" o:title="IMG_2102"/>
+          </v:shape>
+        </w:pict>
+      </w:r>
+    </w:p>
+    <w:p>
+      <w:r>
+        <w:t>Figure 3 shows the output of the PWM signal as read from two output pins on the H-bridge. This shows a PWM of 50% because we were testing the motor speed by adjusting the duty cycle on the function generator.</w:t>
+      </w:r>
+    </w:p>
+    <w:p>
+      <w:r>
+        <w:br w:type="page"/>
+      </w:r>
+    </w:p>
+    <w:p>
+      <w:r>
+        <w:lastRenderedPageBreak/>
+        <w:t>Figure 4</w:t>
+      </w:r>
+    </w:p>
+    <w:p>
+      <w:r>
+        <w:pict w14:anchorId="6D2F56F8">
+          <v:shape id="_x0000_i1027" type="#_x0000_t75" style="width:538.6pt;height:403.95pt">
+            <v:imagedata r:id="rId9" o:title="IMG_2104"/>
+          </v:shape>
+        </w:pict>
+      </w:r>
+    </w:p>
+    <w:p>
+      <w:r>
+        <w:t>Figure 4 shows the wheels in action.</w:t>
+      </w:r>
+    </w:p>
+    <w:p/>
+    <w:p>
+      <w:r>
+        <w:t>After making all connections</w:t>
+      </w:r>
+      <w:r>
+        <w:t>, we were able to make sure the H-bridge was working correctly by adjusting the duty cycle on the function generator. This resulted in proportional speed adjustment in the motors. We were also able to adjust the speed of the motors by adjusting the voltage on the DC power supply. Test passed.</w:t>
+      </w:r>
+    </w:p>
+    <w:p>
+      <w:r>
+        <w:br w:type="page"/>
+      </w:r>
+    </w:p>
+    <w:p>
+      <w:r>
+        <w:lastRenderedPageBreak/>
+        <w:t>Test P1-3</w:t>
+      </w:r>
+    </w:p>
+    <w:p>
+      <w:r>
+        <w:t>Figure 5</w:t>
+      </w:r>
+    </w:p>
+    <w:p>
+      <w:r>
+        <w:pict w14:anchorId="2016B377">
+          <v:shape id="_x0000_i1028" type="#_x0000_t75" style="width:538.6pt;height:403.95pt">
+            <v:imagedata r:id="rId10" o:title="IMG_2114"/>
+          </v:shape>
+        </w:pict>
+      </w:r>
+    </w:p>
+    <w:p>
+      <w:r>
+        <w:t>PWM seen on RD0 and RD1 of expansion board.</w:t>
+      </w:r>
+    </w:p>
+    <w:p>
+      <w:r>
+        <w:br w:type="page"/>
+      </w:r>
+    </w:p>
+    <w:p>
+      <w:r>
+        <w:lastRenderedPageBreak/>
+        <w:t>Figure 6</w:t>
+      </w:r>
+    </w:p>
+    <w:p>
+      <w:r>
+        <w:pict w14:anchorId="1070EF5B">
+          <v:shape id="_x0000_i1029" type="#_x0000_t75" style="width:538.6pt;height:403.95pt">
+            <v:imagedata r:id="rId11" o:title="IMG_2115"/>
+          </v:shape>
+        </w:pict>
+      </w:r>
+    </w:p>
+    <w:p>
+      <w:r>
+        <w:t>Increase pulse width as seen on same pins. This was achieved by adjusting the potentiometer.</w:t>
+      </w:r>
+    </w:p>
+    <w:p>
+      <w:r>
+        <w:t>Outcome shows a distinct</w:t>
+      </w:r>
+      <w:r>
+        <w:t xml:space="preserve"> pulse</w:t>
+      </w:r>
+      <w:r>
+        <w:t>. When the potentiometer was adjusted from left to right, the duty cycle increased and the pulse became wider. When the potentiometer was adjusted all the way left, noise was shown because this disabled the right wheel.</w:t>
+      </w:r>
+      <w:r>
+        <w:t xml:space="preserve"> Test passed.</w:t>
+      </w:r>
+    </w:p>
+    <w:p/>
+    <w:p>
+      <w:r>
+        <w:t>Test P1-4</w:t>
+      </w:r>
+    </w:p>
+    <w:p>
+      <w:r>
+        <w:t>We wrote a software test function (</w:t>
+      </w:r>
+      <w:proofErr w:type="spellStart"/>
+      <w:r>
+        <w:t>test.c</w:t>
+      </w:r>
+      <w:proofErr w:type="spellEnd"/>
+      <w:r>
+        <w:t xml:space="preserve"> included with code) that used loops to adjust the ADC values passed into our </w:t>
+      </w:r>
+      <w:proofErr w:type="spellStart"/>
+      <w:proofErr w:type="gramStart"/>
+      <w:r>
+        <w:t>setMotorsSweepForward</w:t>
+      </w:r>
+      <w:proofErr w:type="spellEnd"/>
+      <w:r>
+        <w:t>(</w:t>
+      </w:r>
+      <w:proofErr w:type="gramEnd"/>
+      <w:r>
+        <w:t xml:space="preserve">) and </w:t>
+      </w:r>
+      <w:proofErr w:type="spellStart"/>
+      <w:r>
+        <w:t>setMotorsSweepBackward</w:t>
+      </w:r>
+      <w:proofErr w:type="spellEnd"/>
+      <w:r>
+        <w:t>() functions</w:t>
+      </w:r>
+      <w:r>
+        <w:t>. The result showed the right motor successively increase in speed until full speed and then the left motor successively decrease in speed until it stopped. This function also checked the gradual increase of the left motor speed and the decrease of the right motor speed. This was performed for both forward and backward motions.</w:t>
+      </w:r>
+      <w:r>
+        <w:t xml:space="preserve"> Test passed.</w:t>
+      </w:r>
+    </w:p>
+    <w:p/>
+    <w:p/>
+    <w:p/>
+    <w:p/>
+    <w:p>
+      <w:r>
+        <w:lastRenderedPageBreak/>
+        <w:t>Part 2</w:t>
       </w:r>
     </w:p>
     <w:p>
       <w:pPr>
         <w:pStyle w:val="Heading3"/>
       </w:pPr>
-      <w:r>
-        <w:t>Part 2</w:t>
-      </w:r>
-      <w:r>
-        <w:br w:type="page"/>
-      </w:r>
-    </w:p>
-    <w:p>
-      <w:pPr>
-        <w:pStyle w:val="Heading1"/>
-      </w:pPr>
-      <w:r>
-        <w:lastRenderedPageBreak/>
-        <w:t>Software</w:t>
-      </w:r>
     </w:p>
     <w:p>
       <w:pPr>
         <w:pStyle w:val="Heading3"/>
       </w:pPr>
       <w:r>
-        <w:t>Code</w:t>
-      </w:r>
-    </w:p>
-    <w:p>
-      <w:r>
-        <w:t>Please include all of your documentation in the submitted code. Please also submit your code with the test code made by Quality Assurance.</w:t>
+        <w:t>Test P2-1</w:t>
       </w:r>
     </w:p>
     <w:p>
       <w:pPr>
         <w:pStyle w:val="Heading3"/>
       </w:pPr>
-      <w:r>
-        <w:t>Version Control</w:t>
-      </w:r>
-    </w:p>
-    <w:p>
-      <w:r>
-        <w:t>Include a screen shot of your commit history.</w:t>
-      </w:r>
-    </w:p>
-    <w:p/>
+    </w:p>
+    <w:p>
+      <w:pPr>
+        <w:pStyle w:val="Heading3"/>
+      </w:pPr>
+      <w:r>
+        <w:t>All connections working based on DMM tests. This is also confirmed</w:t>
+      </w:r>
+      <w:r>
+        <w:t xml:space="preserve"> by the robot functioning correctly.</w:t>
+      </w:r>
+      <w:bookmarkStart w:id="0" w:name="_GoBack"/>
+      <w:bookmarkEnd w:id="0"/>
+      <w:r>
+        <w:t>.</w:t>
+      </w:r>
+    </w:p>
     <w:sectPr>
       <w:type w:val="continuous"/>
       <w:pgSz w:w="12240" w:h="15840"/>
-      <w:pgMar w:top="1440" w:right="1440" w:bottom="1440" w:left="1440" w:header="720" w:footer="720" w:gutter="0"/>
+      <w:pgMar w:top="720" w:right="720" w:bottom="720" w:left="720" w:header="720" w:footer="720" w:gutter="0"/>
       <w:cols w:space="720"/>
       <w:docGrid w:linePitch="360"/>
     </w:sectPr>
@@ -4540,6 +3719,7 @@
   </w:compat>
   <w:rsids>
     <w:rsidRoot w:val="003A6D03"/>
+    <w:rsid w:val="00253D57"/>
     <w:rsid w:val="00320A66"/>
     <w:rsid w:val="003A6D03"/>
     <w:rsid w:val="004C0101"/>

</xml_diff>